<commit_message>
Upadated Word document with project details - WIP
</commit_message>
<xml_diff>
--- a/ZennialPro document.docx
+++ b/ZennialPro document.docx
@@ -3,33 +3,2468 @@
 <w:document xmlns:wpc="http://schemas.microsoft.com/office/word/2010/wordprocessingCanvas" xmlns:cx="http://schemas.microsoft.com/office/drawing/2014/chartex" xmlns:cx1="http://schemas.microsoft.com/office/drawing/2015/9/8/chartex" xmlns:cx2="http://schemas.microsoft.com/office/drawing/2015/10/21/chartex" xmlns:cx3="http://schemas.microsoft.com/office/drawing/2016/5/9/chartex" xmlns:cx4="http://schemas.microsoft.com/office/drawing/2016/5/10/chartex" xmlns:cx5="http://schemas.microsoft.com/office/drawing/2016/5/11/chartex" xmlns:cx6="http://schemas.microsoft.com/office/drawing/2016/5/12/chartex" xmlns:cx7="http://schemas.microsoft.com/office/drawing/2016/5/13/chartex" xmlns:cx8="http://schemas.microsoft.com/office/drawing/2016/5/14/chartex" xmlns:mc="http://schemas.openxmlformats.org/markup-compatibility/2006" xmlns:aink="http://schemas.microsoft.com/office/drawing/2016/ink" xmlns:am3d="http://schemas.microsoft.com/office/drawing/2017/model3d" xmlns:o="urn:schemas-microsoft-com:office:office" xmlns:oel="http://schemas.microsoft.com/office/2019/extlst" xmlns:r="http://schemas.openxmlformats.org/officeDocument/2006/relationships" xmlns:m="http://schemas.openxmlformats.org/officeDocument/2006/math" xmlns:v="urn:schemas-microsoft-com:vml" xmlns:wp14="http://schemas.microsoft.com/office/word/2010/wordprocessingDrawing" xmlns:wp="http://schemas.openxmlformats.org/drawingml/2006/wordprocessingDrawing" xmlns:w10="urn:schemas-microsoft-com:office:word" xmlns:w="http://schemas.openxmlformats.org/wordprocessingml/2006/main" xmlns:w14="http://schemas.microsoft.com/office/word/2010/wordml" xmlns:w15="http://schemas.microsoft.com/office/word/2012/wordml" xmlns:w16cex="http://schemas.microsoft.com/office/word/2018/wordml/cex" xmlns:w16cid="http://schemas.microsoft.com/office/word/2016/wordml/cid" xmlns:w16="http://schemas.microsoft.com/office/word/2018/wordml" xmlns:w16du="http://schemas.microsoft.com/office/word/2023/wordml/word16du" xmlns:w16sdtdh="http://schemas.microsoft.com/office/word/2020/wordml/sdtdatahash" xmlns:w16sdtfl="http://schemas.microsoft.com/office/word/2024/wordml/sdtformatlock" xmlns:w16se="http://schemas.microsoft.com/office/word/2015/wordml/symex" xmlns:wpg="http://schemas.microsoft.com/office/word/2010/wordprocessingGroup" xmlns:wpi="http://schemas.microsoft.com/office/word/2010/wordprocessingInk" xmlns:wne="http://schemas.microsoft.com/office/word/2006/wordml" xmlns:wps="http://schemas.microsoft.com/office/word/2010/wordprocessingShape" mc:Ignorable="w14 w15 w16se w16cid w16 w16cex w16sdtdh w16sdtfl w16du wp14">
   <w:body>
     <w:p>
-      <w:r>
-        <w:t>What is Lorem Ipsum?</w:t>
-      </w:r>
-    </w:p>
-    <w:p>
-      <w:r>
-        <w:rPr>
-          <w:b/>
-          <w:bCs/>
-        </w:rPr>
-        <w:t>Lorem Ipsum</w:t>
-      </w:r>
-      <w:r>
-        <w:t xml:space="preserve"> is simply dummy text of the printing and typesetting industry. Lorem Ipsum has been the industry's standard dummy text ever since the 1500s, when an unknown printer took a galley of type and scrambled it to make a type specimen book. It has survived not only five centuries, but also the leap into electronic typesetting, remaining essentially unchanged. It was </w:t>
+      <w:pPr>
+        <w:spacing w:line="240" w:lineRule="auto"/>
+        <w:jc w:val="center"/>
+        <w:rPr>
+          <w:b/>
+          <w:bCs/>
+          <w:sz w:val="36"/>
+          <w:szCs w:val="36"/>
+          <w:u w:val="single"/>
+        </w:rPr>
+      </w:pPr>
+      <w:r>
+        <w:rPr>
+          <w:b/>
+          <w:bCs/>
+          <w:sz w:val="36"/>
+          <w:szCs w:val="36"/>
+          <w:u w:val="single"/>
+        </w:rPr>
+        <w:t>Gameplan</w:t>
+      </w:r>
+      <w:r>
+        <w:rPr>
+          <w:b/>
+          <w:bCs/>
+          <w:sz w:val="36"/>
+          <w:szCs w:val="36"/>
+          <w:u w:val="single"/>
+        </w:rPr>
+        <w:t xml:space="preserve"> – Sports Team &amp; Match Scheduling API</w:t>
+      </w:r>
+    </w:p>
+    <w:p>
+      <w:pPr>
+        <w:spacing w:line="240" w:lineRule="auto"/>
+        <w:rPr>
+          <w:sz w:val="16"/>
+          <w:szCs w:val="16"/>
+        </w:rPr>
+      </w:pPr>
+    </w:p>
+    <w:p>
+      <w:pPr>
+        <w:spacing w:line="240" w:lineRule="auto"/>
+        <w:rPr>
+          <w:sz w:val="28"/>
+          <w:szCs w:val="28"/>
+        </w:rPr>
+      </w:pPr>
+      <w:r>
+        <w:rPr>
+          <w:b/>
+          <w:bCs/>
+          <w:sz w:val="28"/>
+          <w:szCs w:val="28"/>
+        </w:rPr>
+        <w:t>Project Summary</w:t>
+      </w:r>
+      <w:r>
+        <w:rPr>
+          <w:b/>
+          <w:bCs/>
+          <w:sz w:val="28"/>
+          <w:szCs w:val="28"/>
+        </w:rPr>
+        <w:t>:</w:t>
+      </w:r>
+    </w:p>
+    <w:p>
+      <w:pPr>
+        <w:spacing w:line="240" w:lineRule="auto"/>
+      </w:pPr>
+      <w:r>
+        <w:t>Gameplan</w:t>
+      </w:r>
+      <w:r>
+        <w:t xml:space="preserve"> is a backend API built using </w:t>
       </w:r>
       <w:proofErr w:type="spellStart"/>
       <w:r>
-        <w:t>popularised</w:t>
+        <w:rPr>
+          <w:b/>
+          <w:bCs/>
+        </w:rPr>
+        <w:t>FastAPI</w:t>
       </w:r>
       <w:proofErr w:type="spellEnd"/>
       <w:r>
-        <w:t xml:space="preserve"> in the 1960s with the release of Letraset sheets containing Lorem Ipsum passages, and more recently with desktop publishing software like Aldus PageMaker including versions of Lorem Ipsum.</w:t>
-      </w:r>
-    </w:p>
-    <w:p/>
+        <w:rPr>
+          <w:b/>
+          <w:bCs/>
+        </w:rPr>
+        <w:t>, MongoDB, JWT, Logging, and Custom Exception</w:t>
+      </w:r>
+      <w:r>
+        <w:rPr>
+          <w:b/>
+          <w:bCs/>
+        </w:rPr>
+        <w:t xml:space="preserve"> </w:t>
+      </w:r>
+      <w:r>
+        <w:rPr>
+          <w:b/>
+          <w:bCs/>
+        </w:rPr>
+        <w:t>Handling</w:t>
+      </w:r>
+      <w:r>
+        <w:t>.</w:t>
+      </w:r>
+      <w:r>
+        <w:t xml:space="preserve"> </w:t>
+      </w:r>
+      <w:r>
+        <w:t xml:space="preserve">It provides secure access to </w:t>
+      </w:r>
+      <w:r>
+        <w:rPr>
+          <w:b/>
+          <w:bCs/>
+        </w:rPr>
+        <w:t>user registration, authentication, team management, player management, and match scheduling</w:t>
+      </w:r>
+      <w:r>
+        <w:t>.</w:t>
+      </w:r>
+      <w:r>
+        <w:t xml:space="preserve"> </w:t>
+      </w:r>
+      <w:r>
+        <w:t xml:space="preserve">All endpoints are protected with </w:t>
+      </w:r>
+      <w:r>
+        <w:rPr>
+          <w:b/>
+          <w:bCs/>
+        </w:rPr>
+        <w:t>JWT tokens</w:t>
+      </w:r>
+      <w:r>
+        <w:t xml:space="preserve"> and only authorized users can perform certain actions.</w:t>
+      </w:r>
+      <w:r>
+        <w:t xml:space="preserve"> </w:t>
+      </w:r>
+      <w:r>
+        <w:t xml:space="preserve">The system ensures </w:t>
+      </w:r>
+      <w:r>
+        <w:rPr>
+          <w:b/>
+          <w:bCs/>
+        </w:rPr>
+        <w:t>data consistency</w:t>
+      </w:r>
+      <w:r>
+        <w:t>, clear error handling, and activity tracking using structured logs.</w:t>
+      </w:r>
+      <w:r>
+        <w:t xml:space="preserve"> </w:t>
+      </w:r>
+      <w:r>
+        <w:t xml:space="preserve">With this project, sports organizations can easily </w:t>
+      </w:r>
+      <w:r>
+        <w:rPr>
+          <w:b/>
+          <w:bCs/>
+        </w:rPr>
+        <w:t>manage teams, players, and matches</w:t>
+      </w:r>
+      <w:r>
+        <w:t xml:space="preserve"> in a reliable and secure way.</w:t>
+      </w:r>
+    </w:p>
+    <w:p>
+      <w:pPr>
+        <w:spacing w:line="240" w:lineRule="auto"/>
+        <w:rPr>
+          <w:sz w:val="16"/>
+          <w:szCs w:val="16"/>
+        </w:rPr>
+      </w:pPr>
+    </w:p>
+    <w:p>
+      <w:pPr>
+        <w:spacing w:line="240" w:lineRule="auto"/>
+        <w:rPr>
+          <w:b/>
+          <w:bCs/>
+          <w:sz w:val="28"/>
+          <w:szCs w:val="28"/>
+          <w:lang w:val="en-IN"/>
+        </w:rPr>
+      </w:pPr>
+      <w:r>
+        <w:rPr>
+          <w:b/>
+          <w:bCs/>
+          <w:sz w:val="28"/>
+          <w:szCs w:val="28"/>
+          <w:lang w:val="en-IN"/>
+        </w:rPr>
+        <w:t>Features Implemented</w:t>
+      </w:r>
+      <w:r>
+        <w:rPr>
+          <w:b/>
+          <w:bCs/>
+          <w:sz w:val="28"/>
+          <w:szCs w:val="28"/>
+          <w:lang w:val="en-IN"/>
+        </w:rPr>
+        <w:t>:</w:t>
+      </w:r>
+    </w:p>
+    <w:p>
+      <w:pPr>
+        <w:numPr>
+          <w:ilvl w:val="0"/>
+          <w:numId w:val="2"/>
+        </w:numPr>
+        <w:spacing w:line="240" w:lineRule="auto"/>
+        <w:rPr>
+          <w:lang w:val="en-IN"/>
+        </w:rPr>
+      </w:pPr>
+      <w:r>
+        <w:rPr>
+          <w:lang w:val="en-IN"/>
+        </w:rPr>
+        <w:t xml:space="preserve">User registration and login with </w:t>
+      </w:r>
+      <w:r>
+        <w:rPr>
+          <w:b/>
+          <w:bCs/>
+          <w:lang w:val="en-IN"/>
+        </w:rPr>
+        <w:t>JWT authentication</w:t>
+      </w:r>
+      <w:r>
+        <w:rPr>
+          <w:lang w:val="en-IN"/>
+        </w:rPr>
+        <w:t>.</w:t>
+      </w:r>
+    </w:p>
+    <w:p>
+      <w:pPr>
+        <w:numPr>
+          <w:ilvl w:val="0"/>
+          <w:numId w:val="2"/>
+        </w:numPr>
+        <w:spacing w:line="240" w:lineRule="auto"/>
+        <w:rPr>
+          <w:lang w:val="en-IN"/>
+        </w:rPr>
+      </w:pPr>
+      <w:r>
+        <w:rPr>
+          <w:lang w:val="en-IN"/>
+        </w:rPr>
+        <w:t xml:space="preserve">Create and fetch </w:t>
+      </w:r>
+      <w:r>
+        <w:rPr>
+          <w:b/>
+          <w:bCs/>
+          <w:lang w:val="en-IN"/>
+        </w:rPr>
+        <w:t>teams</w:t>
+      </w:r>
+      <w:r>
+        <w:rPr>
+          <w:lang w:val="en-IN"/>
+        </w:rPr>
+        <w:t>.</w:t>
+      </w:r>
+    </w:p>
+    <w:p>
+      <w:pPr>
+        <w:numPr>
+          <w:ilvl w:val="0"/>
+          <w:numId w:val="2"/>
+        </w:numPr>
+        <w:spacing w:line="240" w:lineRule="auto"/>
+        <w:rPr>
+          <w:lang w:val="en-IN"/>
+        </w:rPr>
+      </w:pPr>
+      <w:r>
+        <w:rPr>
+          <w:lang w:val="en-IN"/>
+        </w:rPr>
+        <w:t xml:space="preserve">Create and fetch </w:t>
+      </w:r>
+      <w:r>
+        <w:rPr>
+          <w:b/>
+          <w:bCs/>
+          <w:lang w:val="en-IN"/>
+        </w:rPr>
+        <w:t>players</w:t>
+      </w:r>
+      <w:r>
+        <w:rPr>
+          <w:lang w:val="en-IN"/>
+        </w:rPr>
+        <w:t>, including fetching a player by ID.</w:t>
+      </w:r>
+    </w:p>
+    <w:p>
+      <w:pPr>
+        <w:numPr>
+          <w:ilvl w:val="0"/>
+          <w:numId w:val="2"/>
+        </w:numPr>
+        <w:spacing w:line="240" w:lineRule="auto"/>
+        <w:rPr>
+          <w:lang w:val="en-IN"/>
+        </w:rPr>
+      </w:pPr>
+      <w:r>
+        <w:rPr>
+          <w:lang w:val="en-IN"/>
+        </w:rPr>
+        <w:t xml:space="preserve">Schedule and fetch </w:t>
+      </w:r>
+      <w:r>
+        <w:rPr>
+          <w:b/>
+          <w:bCs/>
+          <w:lang w:val="en-IN"/>
+        </w:rPr>
+        <w:t>matches</w:t>
+      </w:r>
+      <w:r>
+        <w:rPr>
+          <w:lang w:val="en-IN"/>
+        </w:rPr>
+        <w:t>.</w:t>
+      </w:r>
+    </w:p>
+    <w:p>
+      <w:pPr>
+        <w:numPr>
+          <w:ilvl w:val="0"/>
+          <w:numId w:val="2"/>
+        </w:numPr>
+        <w:spacing w:line="240" w:lineRule="auto"/>
+        <w:rPr>
+          <w:lang w:val="en-IN"/>
+        </w:rPr>
+      </w:pPr>
+      <w:r>
+        <w:rPr>
+          <w:b/>
+          <w:bCs/>
+          <w:lang w:val="en-IN"/>
+        </w:rPr>
+        <w:t>Role-based access control</w:t>
+      </w:r>
+      <w:r>
+        <w:rPr>
+          <w:lang w:val="en-IN"/>
+        </w:rPr>
+        <w:t xml:space="preserve"> (Admin / Coach).</w:t>
+      </w:r>
+    </w:p>
+    <w:p>
+      <w:pPr>
+        <w:numPr>
+          <w:ilvl w:val="0"/>
+          <w:numId w:val="2"/>
+        </w:numPr>
+        <w:spacing w:line="240" w:lineRule="auto"/>
+        <w:rPr>
+          <w:lang w:val="en-IN"/>
+        </w:rPr>
+      </w:pPr>
+      <w:r>
+        <w:rPr>
+          <w:b/>
+          <w:bCs/>
+          <w:lang w:val="en-IN"/>
+        </w:rPr>
+        <w:t>Logging</w:t>
+      </w:r>
+      <w:r>
+        <w:rPr>
+          <w:lang w:val="en-IN"/>
+        </w:rPr>
+        <w:t xml:space="preserve"> for every request, warning, and error.</w:t>
+      </w:r>
+    </w:p>
+    <w:p>
+      <w:pPr>
+        <w:numPr>
+          <w:ilvl w:val="0"/>
+          <w:numId w:val="2"/>
+        </w:numPr>
+        <w:spacing w:line="240" w:lineRule="auto"/>
+        <w:rPr>
+          <w:lang w:val="en-IN"/>
+        </w:rPr>
+      </w:pPr>
+      <w:r>
+        <w:rPr>
+          <w:b/>
+          <w:bCs/>
+          <w:lang w:val="en-IN"/>
+        </w:rPr>
+        <w:t>Custom exception handling</w:t>
+      </w:r>
+      <w:r>
+        <w:rPr>
+          <w:lang w:val="en-IN"/>
+        </w:rPr>
+        <w:t xml:space="preserve"> for predictable error messages.</w:t>
+      </w:r>
+    </w:p>
+    <w:p>
+      <w:pPr>
+        <w:rPr>
+          <w:sz w:val="16"/>
+          <w:szCs w:val="16"/>
+          <w:lang w:val="en-IN"/>
+        </w:rPr>
+      </w:pPr>
+    </w:p>
+    <w:p>
+      <w:pPr>
+        <w:rPr>
+          <w:b/>
+          <w:bCs/>
+          <w:sz w:val="28"/>
+          <w:szCs w:val="28"/>
+          <w:lang w:val="en-IN"/>
+        </w:rPr>
+      </w:pPr>
+      <w:r>
+        <w:rPr>
+          <w:b/>
+          <w:bCs/>
+          <w:sz w:val="28"/>
+          <w:szCs w:val="28"/>
+          <w:lang w:val="en-IN"/>
+        </w:rPr>
+        <w:t>Technologies Used</w:t>
+      </w:r>
+      <w:r>
+        <w:rPr>
+          <w:b/>
+          <w:bCs/>
+          <w:sz w:val="28"/>
+          <w:szCs w:val="28"/>
+          <w:lang w:val="en-IN"/>
+        </w:rPr>
+        <w:t>:</w:t>
+      </w:r>
+    </w:p>
+    <w:p>
+      <w:pPr>
+        <w:numPr>
+          <w:ilvl w:val="0"/>
+          <w:numId w:val="4"/>
+        </w:numPr>
+        <w:spacing w:line="240" w:lineRule="auto"/>
+        <w:rPr>
+          <w:lang w:val="en-IN"/>
+        </w:rPr>
+      </w:pPr>
+      <w:proofErr w:type="spellStart"/>
+      <w:r>
+        <w:rPr>
+          <w:b/>
+          <w:bCs/>
+          <w:lang w:val="en-IN"/>
+        </w:rPr>
+        <w:t>FastAPI</w:t>
+      </w:r>
+      <w:proofErr w:type="spellEnd"/>
+      <w:r>
+        <w:rPr>
+          <w:lang w:val="en-IN"/>
+        </w:rPr>
+        <w:t xml:space="preserve"> – Web framework (Python)</w:t>
+      </w:r>
+    </w:p>
+    <w:p>
+      <w:pPr>
+        <w:numPr>
+          <w:ilvl w:val="0"/>
+          <w:numId w:val="4"/>
+        </w:numPr>
+        <w:spacing w:line="240" w:lineRule="auto"/>
+        <w:rPr>
+          <w:lang w:val="en-IN"/>
+        </w:rPr>
+      </w:pPr>
+      <w:r>
+        <w:rPr>
+          <w:b/>
+          <w:bCs/>
+          <w:lang w:val="en-IN"/>
+        </w:rPr>
+        <w:t>MongoDB (</w:t>
+      </w:r>
+      <w:proofErr w:type="spellStart"/>
+      <w:r>
+        <w:rPr>
+          <w:b/>
+          <w:bCs/>
+          <w:lang w:val="en-IN"/>
+        </w:rPr>
+        <w:t>pymongo</w:t>
+      </w:r>
+      <w:proofErr w:type="spellEnd"/>
+      <w:r>
+        <w:rPr>
+          <w:b/>
+          <w:bCs/>
+          <w:lang w:val="en-IN"/>
+        </w:rPr>
+        <w:t>)</w:t>
+      </w:r>
+      <w:r>
+        <w:rPr>
+          <w:lang w:val="en-IN"/>
+        </w:rPr>
+        <w:t xml:space="preserve"> – NoSQL database</w:t>
+      </w:r>
+    </w:p>
+    <w:p>
+      <w:pPr>
+        <w:numPr>
+          <w:ilvl w:val="0"/>
+          <w:numId w:val="4"/>
+        </w:numPr>
+        <w:spacing w:line="240" w:lineRule="auto"/>
+        <w:rPr>
+          <w:lang w:val="en-IN"/>
+        </w:rPr>
+      </w:pPr>
+      <w:r>
+        <w:rPr>
+          <w:b/>
+          <w:bCs/>
+          <w:lang w:val="en-IN"/>
+        </w:rPr>
+        <w:t>JWT (python-</w:t>
+      </w:r>
+      <w:proofErr w:type="spellStart"/>
+      <w:r>
+        <w:rPr>
+          <w:b/>
+          <w:bCs/>
+          <w:lang w:val="en-IN"/>
+        </w:rPr>
+        <w:t>jose</w:t>
+      </w:r>
+      <w:proofErr w:type="spellEnd"/>
+      <w:r>
+        <w:rPr>
+          <w:b/>
+          <w:bCs/>
+          <w:lang w:val="en-IN"/>
+        </w:rPr>
+        <w:t>)</w:t>
+      </w:r>
+      <w:r>
+        <w:rPr>
+          <w:lang w:val="en-IN"/>
+        </w:rPr>
+        <w:t xml:space="preserve"> – Secure authentication</w:t>
+      </w:r>
+    </w:p>
+    <w:p>
+      <w:pPr>
+        <w:numPr>
+          <w:ilvl w:val="0"/>
+          <w:numId w:val="4"/>
+        </w:numPr>
+        <w:spacing w:line="240" w:lineRule="auto"/>
+        <w:rPr>
+          <w:lang w:val="en-IN"/>
+        </w:rPr>
+      </w:pPr>
+      <w:proofErr w:type="spellStart"/>
+      <w:r>
+        <w:rPr>
+          <w:b/>
+          <w:bCs/>
+          <w:lang w:val="en-IN"/>
+        </w:rPr>
+        <w:t>Passlib</w:t>
+      </w:r>
+      <w:proofErr w:type="spellEnd"/>
+      <w:r>
+        <w:rPr>
+          <w:b/>
+          <w:bCs/>
+          <w:lang w:val="en-IN"/>
+        </w:rPr>
+        <w:t xml:space="preserve"> (</w:t>
+      </w:r>
+      <w:proofErr w:type="spellStart"/>
+      <w:r>
+        <w:rPr>
+          <w:b/>
+          <w:bCs/>
+          <w:lang w:val="en-IN"/>
+        </w:rPr>
+        <w:t>bcrypt</w:t>
+      </w:r>
+      <w:proofErr w:type="spellEnd"/>
+      <w:r>
+        <w:rPr>
+          <w:b/>
+          <w:bCs/>
+          <w:lang w:val="en-IN"/>
+        </w:rPr>
+        <w:t>)</w:t>
+      </w:r>
+      <w:r>
+        <w:rPr>
+          <w:lang w:val="en-IN"/>
+        </w:rPr>
+        <w:t xml:space="preserve"> – Password hashing</w:t>
+      </w:r>
+    </w:p>
+    <w:p>
+      <w:pPr>
+        <w:numPr>
+          <w:ilvl w:val="0"/>
+          <w:numId w:val="4"/>
+        </w:numPr>
+        <w:spacing w:line="240" w:lineRule="auto"/>
+        <w:rPr>
+          <w:lang w:val="en-IN"/>
+        </w:rPr>
+      </w:pPr>
+      <w:proofErr w:type="spellStart"/>
+      <w:r>
+        <w:rPr>
+          <w:b/>
+          <w:bCs/>
+          <w:lang w:val="en-IN"/>
+        </w:rPr>
+        <w:t>Pydantic</w:t>
+      </w:r>
+      <w:proofErr w:type="spellEnd"/>
+      <w:r>
+        <w:rPr>
+          <w:lang w:val="en-IN"/>
+        </w:rPr>
+        <w:t xml:space="preserve"> – Request validation and models</w:t>
+      </w:r>
+    </w:p>
+    <w:p>
+      <w:pPr>
+        <w:numPr>
+          <w:ilvl w:val="0"/>
+          <w:numId w:val="4"/>
+        </w:numPr>
+        <w:spacing w:line="240" w:lineRule="auto"/>
+        <w:rPr>
+          <w:lang w:val="en-IN"/>
+        </w:rPr>
+      </w:pPr>
+      <w:r>
+        <w:rPr>
+          <w:b/>
+          <w:bCs/>
+          <w:lang w:val="en-IN"/>
+        </w:rPr>
+        <w:t>Logging</w:t>
+      </w:r>
+      <w:r>
+        <w:rPr>
+          <w:lang w:val="en-IN"/>
+        </w:rPr>
+        <w:t xml:space="preserve"> – Structured logs for monitoring</w:t>
+      </w:r>
+    </w:p>
+    <w:p>
+      <w:pPr>
+        <w:numPr>
+          <w:ilvl w:val="0"/>
+          <w:numId w:val="4"/>
+        </w:numPr>
+        <w:spacing w:line="240" w:lineRule="auto"/>
+        <w:rPr>
+          <w:lang w:val="en-IN"/>
+        </w:rPr>
+      </w:pPr>
+      <w:r>
+        <w:rPr>
+          <w:b/>
+          <w:bCs/>
+          <w:lang w:val="en-IN"/>
+        </w:rPr>
+        <w:t>Custom Exceptions</w:t>
+      </w:r>
+      <w:r>
+        <w:rPr>
+          <w:lang w:val="en-IN"/>
+        </w:rPr>
+        <w:t xml:space="preserve"> – For domain-specific errors</w:t>
+      </w:r>
+    </w:p>
+    <w:p>
+      <w:pPr>
+        <w:rPr>
+          <w:b/>
+          <w:bCs/>
+          <w:sz w:val="28"/>
+          <w:szCs w:val="28"/>
+          <w:lang w:val="en-IN"/>
+        </w:rPr>
+      </w:pPr>
+      <w:r>
+        <w:rPr>
+          <w:b/>
+          <w:bCs/>
+          <w:sz w:val="28"/>
+          <w:szCs w:val="28"/>
+          <w:lang w:val="en-IN"/>
+        </w:rPr>
+        <w:lastRenderedPageBreak/>
+        <w:t>API Endpoints (Implemented)</w:t>
+      </w:r>
+      <w:r>
+        <w:rPr>
+          <w:b/>
+          <w:bCs/>
+          <w:sz w:val="28"/>
+          <w:szCs w:val="28"/>
+          <w:lang w:val="en-IN"/>
+        </w:rPr>
+        <w:t>:</w:t>
+      </w:r>
+    </w:p>
+    <w:tbl>
+      <w:tblPr>
+        <w:tblW w:w="9563" w:type="dxa"/>
+        <w:tblCellSpacing w:w="15" w:type="dxa"/>
+        <w:tblCellMar>
+          <w:top w:w="15" w:type="dxa"/>
+          <w:left w:w="15" w:type="dxa"/>
+          <w:bottom w:w="15" w:type="dxa"/>
+          <w:right w:w="15" w:type="dxa"/>
+        </w:tblCellMar>
+        <w:tblLook w:val="04A0" w:firstRow="1" w:lastRow="0" w:firstColumn="1" w:lastColumn="0" w:noHBand="0" w:noVBand="1"/>
+      </w:tblPr>
+      <w:tblGrid>
+        <w:gridCol w:w="1242"/>
+        <w:gridCol w:w="2136"/>
+        <w:gridCol w:w="2670"/>
+        <w:gridCol w:w="3515"/>
+      </w:tblGrid>
+      <w:tr>
+        <w:trPr>
+          <w:trHeight w:val="633"/>
+          <w:tblHeader/>
+          <w:tblCellSpacing w:w="15" w:type="dxa"/>
+        </w:trPr>
+        <w:tc>
+          <w:tcPr>
+            <w:tcW w:w="0" w:type="auto"/>
+            <w:vAlign w:val="center"/>
+            <w:hideMark/>
+          </w:tcPr>
+          <w:p>
+            <w:pPr>
+              <w:rPr>
+                <w:b/>
+                <w:bCs/>
+                <w:lang w:val="en-IN"/>
+              </w:rPr>
+            </w:pPr>
+            <w:r>
+              <w:rPr>
+                <w:b/>
+                <w:bCs/>
+                <w:lang w:val="en-IN"/>
+              </w:rPr>
+              <w:t>Method</w:t>
+            </w:r>
+          </w:p>
+        </w:tc>
+        <w:tc>
+          <w:tcPr>
+            <w:tcW w:w="0" w:type="auto"/>
+            <w:vAlign w:val="center"/>
+            <w:hideMark/>
+          </w:tcPr>
+          <w:p>
+            <w:pPr>
+              <w:rPr>
+                <w:b/>
+                <w:bCs/>
+                <w:lang w:val="en-IN"/>
+              </w:rPr>
+            </w:pPr>
+            <w:r>
+              <w:rPr>
+                <w:b/>
+                <w:bCs/>
+                <w:lang w:val="en-IN"/>
+              </w:rPr>
+              <w:t>Path</w:t>
+            </w:r>
+          </w:p>
+        </w:tc>
+        <w:tc>
+          <w:tcPr>
+            <w:tcW w:w="0" w:type="auto"/>
+            <w:vAlign w:val="center"/>
+            <w:hideMark/>
+          </w:tcPr>
+          <w:p>
+            <w:pPr>
+              <w:rPr>
+                <w:b/>
+                <w:bCs/>
+                <w:lang w:val="en-IN"/>
+              </w:rPr>
+            </w:pPr>
+            <w:r>
+              <w:rPr>
+                <w:b/>
+                <w:bCs/>
+                <w:lang w:val="en-IN"/>
+              </w:rPr>
+              <w:t>Access</w:t>
+            </w:r>
+          </w:p>
+        </w:tc>
+        <w:tc>
+          <w:tcPr>
+            <w:tcW w:w="0" w:type="auto"/>
+            <w:vAlign w:val="center"/>
+            <w:hideMark/>
+          </w:tcPr>
+          <w:p>
+            <w:pPr>
+              <w:rPr>
+                <w:b/>
+                <w:bCs/>
+                <w:lang w:val="en-IN"/>
+              </w:rPr>
+            </w:pPr>
+            <w:r>
+              <w:rPr>
+                <w:b/>
+                <w:bCs/>
+                <w:lang w:val="en-IN"/>
+              </w:rPr>
+              <w:t>Description</w:t>
+            </w:r>
+          </w:p>
+        </w:tc>
+      </w:tr>
+      <w:tr>
+        <w:trPr>
+          <w:trHeight w:val="647"/>
+          <w:tblCellSpacing w:w="15" w:type="dxa"/>
+        </w:trPr>
+        <w:tc>
+          <w:tcPr>
+            <w:tcW w:w="0" w:type="auto"/>
+            <w:vAlign w:val="center"/>
+            <w:hideMark/>
+          </w:tcPr>
+          <w:p>
+            <w:pPr>
+              <w:rPr>
+                <w:lang w:val="en-IN"/>
+              </w:rPr>
+            </w:pPr>
+            <w:r>
+              <w:rPr>
+                <w:lang w:val="en-IN"/>
+              </w:rPr>
+              <w:t>POST</w:t>
+            </w:r>
+          </w:p>
+        </w:tc>
+        <w:tc>
+          <w:tcPr>
+            <w:tcW w:w="0" w:type="auto"/>
+            <w:vAlign w:val="center"/>
+            <w:hideMark/>
+          </w:tcPr>
+          <w:p>
+            <w:pPr>
+              <w:rPr>
+                <w:lang w:val="en-IN"/>
+              </w:rPr>
+            </w:pPr>
+            <w:r>
+              <w:rPr>
+                <w:lang w:val="en-IN"/>
+              </w:rPr>
+              <w:t>/</w:t>
+            </w:r>
+            <w:proofErr w:type="gramStart"/>
+            <w:r>
+              <w:rPr>
+                <w:lang w:val="en-IN"/>
+              </w:rPr>
+              <w:t>register</w:t>
+            </w:r>
+            <w:proofErr w:type="gramEnd"/>
+          </w:p>
+        </w:tc>
+        <w:tc>
+          <w:tcPr>
+            <w:tcW w:w="0" w:type="auto"/>
+            <w:vAlign w:val="center"/>
+            <w:hideMark/>
+          </w:tcPr>
+          <w:p>
+            <w:pPr>
+              <w:rPr>
+                <w:lang w:val="en-IN"/>
+              </w:rPr>
+            </w:pPr>
+            <w:r>
+              <w:rPr>
+                <w:lang w:val="en-IN"/>
+              </w:rPr>
+              <w:t>Public</w:t>
+            </w:r>
+          </w:p>
+        </w:tc>
+        <w:tc>
+          <w:tcPr>
+            <w:tcW w:w="0" w:type="auto"/>
+            <w:vAlign w:val="center"/>
+            <w:hideMark/>
+          </w:tcPr>
+          <w:p>
+            <w:pPr>
+              <w:rPr>
+                <w:lang w:val="en-IN"/>
+              </w:rPr>
+            </w:pPr>
+            <w:r>
+              <w:rPr>
+                <w:lang w:val="en-IN"/>
+              </w:rPr>
+              <w:t>Register a new user</w:t>
+            </w:r>
+          </w:p>
+        </w:tc>
+      </w:tr>
+      <w:tr>
+        <w:trPr>
+          <w:trHeight w:val="647"/>
+          <w:tblCellSpacing w:w="15" w:type="dxa"/>
+        </w:trPr>
+        <w:tc>
+          <w:tcPr>
+            <w:tcW w:w="0" w:type="auto"/>
+            <w:vAlign w:val="center"/>
+            <w:hideMark/>
+          </w:tcPr>
+          <w:p>
+            <w:pPr>
+              <w:rPr>
+                <w:lang w:val="en-IN"/>
+              </w:rPr>
+            </w:pPr>
+            <w:r>
+              <w:rPr>
+                <w:lang w:val="en-IN"/>
+              </w:rPr>
+              <w:t>POST</w:t>
+            </w:r>
+          </w:p>
+        </w:tc>
+        <w:tc>
+          <w:tcPr>
+            <w:tcW w:w="0" w:type="auto"/>
+            <w:vAlign w:val="center"/>
+            <w:hideMark/>
+          </w:tcPr>
+          <w:p>
+            <w:pPr>
+              <w:rPr>
+                <w:lang w:val="en-IN"/>
+              </w:rPr>
+            </w:pPr>
+            <w:r>
+              <w:rPr>
+                <w:lang w:val="en-IN"/>
+              </w:rPr>
+              <w:t>/</w:t>
+            </w:r>
+            <w:proofErr w:type="gramStart"/>
+            <w:r>
+              <w:rPr>
+                <w:lang w:val="en-IN"/>
+              </w:rPr>
+              <w:t>login</w:t>
+            </w:r>
+            <w:proofErr w:type="gramEnd"/>
+          </w:p>
+        </w:tc>
+        <w:tc>
+          <w:tcPr>
+            <w:tcW w:w="0" w:type="auto"/>
+            <w:vAlign w:val="center"/>
+            <w:hideMark/>
+          </w:tcPr>
+          <w:p>
+            <w:pPr>
+              <w:rPr>
+                <w:lang w:val="en-IN"/>
+              </w:rPr>
+            </w:pPr>
+            <w:r>
+              <w:rPr>
+                <w:lang w:val="en-IN"/>
+              </w:rPr>
+              <w:t>Public</w:t>
+            </w:r>
+          </w:p>
+        </w:tc>
+        <w:tc>
+          <w:tcPr>
+            <w:tcW w:w="0" w:type="auto"/>
+            <w:vAlign w:val="center"/>
+            <w:hideMark/>
+          </w:tcPr>
+          <w:p>
+            <w:pPr>
+              <w:rPr>
+                <w:lang w:val="en-IN"/>
+              </w:rPr>
+            </w:pPr>
+            <w:r>
+              <w:rPr>
+                <w:lang w:val="en-IN"/>
+              </w:rPr>
+              <w:t>Login and get JWT token</w:t>
+            </w:r>
+          </w:p>
+        </w:tc>
+      </w:tr>
+      <w:tr>
+        <w:trPr>
+          <w:trHeight w:val="647"/>
+          <w:tblCellSpacing w:w="15" w:type="dxa"/>
+        </w:trPr>
+        <w:tc>
+          <w:tcPr>
+            <w:tcW w:w="0" w:type="auto"/>
+            <w:vAlign w:val="center"/>
+            <w:hideMark/>
+          </w:tcPr>
+          <w:p>
+            <w:pPr>
+              <w:rPr>
+                <w:lang w:val="en-IN"/>
+              </w:rPr>
+            </w:pPr>
+            <w:r>
+              <w:rPr>
+                <w:lang w:val="en-IN"/>
+              </w:rPr>
+              <w:t>POST</w:t>
+            </w:r>
+          </w:p>
+        </w:tc>
+        <w:tc>
+          <w:tcPr>
+            <w:tcW w:w="0" w:type="auto"/>
+            <w:vAlign w:val="center"/>
+            <w:hideMark/>
+          </w:tcPr>
+          <w:p>
+            <w:pPr>
+              <w:rPr>
+                <w:lang w:val="en-IN"/>
+              </w:rPr>
+            </w:pPr>
+            <w:r>
+              <w:rPr>
+                <w:lang w:val="en-IN"/>
+              </w:rPr>
+              <w:t>/</w:t>
+            </w:r>
+            <w:proofErr w:type="spellStart"/>
+            <w:proofErr w:type="gramStart"/>
+            <w:r>
+              <w:t>create</w:t>
+            </w:r>
+            <w:proofErr w:type="gramEnd"/>
+            <w:r>
+              <w:t>_team</w:t>
+            </w:r>
+            <w:proofErr w:type="spellEnd"/>
+          </w:p>
+        </w:tc>
+        <w:tc>
+          <w:tcPr>
+            <w:tcW w:w="0" w:type="auto"/>
+            <w:vAlign w:val="center"/>
+            <w:hideMark/>
+          </w:tcPr>
+          <w:p>
+            <w:pPr>
+              <w:rPr>
+                <w:lang w:val="en-IN"/>
+              </w:rPr>
+            </w:pPr>
+            <w:r>
+              <w:rPr>
+                <w:lang w:val="en-IN"/>
+              </w:rPr>
+              <w:t>Admin only</w:t>
+            </w:r>
+          </w:p>
+        </w:tc>
+        <w:tc>
+          <w:tcPr>
+            <w:tcW w:w="0" w:type="auto"/>
+            <w:vAlign w:val="center"/>
+            <w:hideMark/>
+          </w:tcPr>
+          <w:p>
+            <w:pPr>
+              <w:rPr>
+                <w:lang w:val="en-IN"/>
+              </w:rPr>
+            </w:pPr>
+            <w:r>
+              <w:rPr>
+                <w:lang w:val="en-IN"/>
+              </w:rPr>
+              <w:t>Create a team</w:t>
+            </w:r>
+          </w:p>
+        </w:tc>
+      </w:tr>
+      <w:tr>
+        <w:trPr>
+          <w:trHeight w:val="647"/>
+          <w:tblCellSpacing w:w="15" w:type="dxa"/>
+        </w:trPr>
+        <w:tc>
+          <w:tcPr>
+            <w:tcW w:w="0" w:type="auto"/>
+            <w:vAlign w:val="center"/>
+            <w:hideMark/>
+          </w:tcPr>
+          <w:p>
+            <w:pPr>
+              <w:rPr>
+                <w:lang w:val="en-IN"/>
+              </w:rPr>
+            </w:pPr>
+            <w:r>
+              <w:rPr>
+                <w:lang w:val="en-IN"/>
+              </w:rPr>
+              <w:t>GET</w:t>
+            </w:r>
+          </w:p>
+        </w:tc>
+        <w:tc>
+          <w:tcPr>
+            <w:tcW w:w="0" w:type="auto"/>
+            <w:vAlign w:val="center"/>
+            <w:hideMark/>
+          </w:tcPr>
+          <w:p>
+            <w:pPr>
+              <w:rPr>
+                <w:lang w:val="en-IN"/>
+              </w:rPr>
+            </w:pPr>
+            <w:r>
+              <w:rPr>
+                <w:lang w:val="en-IN"/>
+              </w:rPr>
+              <w:t>/</w:t>
+            </w:r>
+            <w:proofErr w:type="spellStart"/>
+            <w:proofErr w:type="gramStart"/>
+            <w:r>
+              <w:t>all</w:t>
+            </w:r>
+            <w:proofErr w:type="gramEnd"/>
+            <w:r>
+              <w:t>_teams</w:t>
+            </w:r>
+            <w:proofErr w:type="spellEnd"/>
+          </w:p>
+        </w:tc>
+        <w:tc>
+          <w:tcPr>
+            <w:tcW w:w="0" w:type="auto"/>
+            <w:vAlign w:val="center"/>
+            <w:hideMark/>
+          </w:tcPr>
+          <w:p>
+            <w:pPr>
+              <w:rPr>
+                <w:lang w:val="en-IN"/>
+              </w:rPr>
+            </w:pPr>
+            <w:r>
+              <w:rPr>
+                <w:lang w:val="en-IN"/>
+              </w:rPr>
+              <w:t>Authenticated</w:t>
+            </w:r>
+          </w:p>
+        </w:tc>
+        <w:tc>
+          <w:tcPr>
+            <w:tcW w:w="0" w:type="auto"/>
+            <w:vAlign w:val="center"/>
+            <w:hideMark/>
+          </w:tcPr>
+          <w:p>
+            <w:pPr>
+              <w:rPr>
+                <w:lang w:val="en-IN"/>
+              </w:rPr>
+            </w:pPr>
+            <w:r>
+              <w:rPr>
+                <w:lang w:val="en-IN"/>
+              </w:rPr>
+              <w:t>Get all teams</w:t>
+            </w:r>
+          </w:p>
+        </w:tc>
+      </w:tr>
+      <w:tr>
+        <w:trPr>
+          <w:trHeight w:val="647"/>
+          <w:tblCellSpacing w:w="15" w:type="dxa"/>
+        </w:trPr>
+        <w:tc>
+          <w:tcPr>
+            <w:tcW w:w="0" w:type="auto"/>
+            <w:vAlign w:val="center"/>
+            <w:hideMark/>
+          </w:tcPr>
+          <w:p>
+            <w:pPr>
+              <w:rPr>
+                <w:lang w:val="en-IN"/>
+              </w:rPr>
+            </w:pPr>
+            <w:r>
+              <w:rPr>
+                <w:lang w:val="en-IN"/>
+              </w:rPr>
+              <w:t>POST</w:t>
+            </w:r>
+          </w:p>
+        </w:tc>
+        <w:tc>
+          <w:tcPr>
+            <w:tcW w:w="0" w:type="auto"/>
+            <w:vAlign w:val="center"/>
+            <w:hideMark/>
+          </w:tcPr>
+          <w:p>
+            <w:pPr>
+              <w:rPr>
+                <w:lang w:val="en-IN"/>
+              </w:rPr>
+            </w:pPr>
+            <w:r>
+              <w:rPr>
+                <w:lang w:val="en-IN"/>
+              </w:rPr>
+              <w:t>/</w:t>
+            </w:r>
+            <w:proofErr w:type="spellStart"/>
+            <w:proofErr w:type="gramStart"/>
+            <w:r>
+              <w:t>add</w:t>
+            </w:r>
+            <w:proofErr w:type="gramEnd"/>
+            <w:r>
+              <w:t>_player</w:t>
+            </w:r>
+            <w:proofErr w:type="spellEnd"/>
+          </w:p>
+        </w:tc>
+        <w:tc>
+          <w:tcPr>
+            <w:tcW w:w="0" w:type="auto"/>
+            <w:vAlign w:val="center"/>
+            <w:hideMark/>
+          </w:tcPr>
+          <w:p>
+            <w:pPr>
+              <w:rPr>
+                <w:lang w:val="en-IN"/>
+              </w:rPr>
+            </w:pPr>
+            <w:r>
+              <w:rPr>
+                <w:lang w:val="en-IN"/>
+              </w:rPr>
+              <w:t>Admin/Coach only</w:t>
+            </w:r>
+          </w:p>
+        </w:tc>
+        <w:tc>
+          <w:tcPr>
+            <w:tcW w:w="0" w:type="auto"/>
+            <w:vAlign w:val="center"/>
+            <w:hideMark/>
+          </w:tcPr>
+          <w:p>
+            <w:pPr>
+              <w:rPr>
+                <w:lang w:val="en-IN"/>
+              </w:rPr>
+            </w:pPr>
+            <w:r>
+              <w:rPr>
+                <w:lang w:val="en-IN"/>
+              </w:rPr>
+              <w:t>Add a player</w:t>
+            </w:r>
+          </w:p>
+        </w:tc>
+      </w:tr>
+      <w:tr>
+        <w:trPr>
+          <w:trHeight w:val="647"/>
+          <w:tblCellSpacing w:w="15" w:type="dxa"/>
+        </w:trPr>
+        <w:tc>
+          <w:tcPr>
+            <w:tcW w:w="0" w:type="auto"/>
+            <w:vAlign w:val="center"/>
+            <w:hideMark/>
+          </w:tcPr>
+          <w:p>
+            <w:pPr>
+              <w:rPr>
+                <w:lang w:val="en-IN"/>
+              </w:rPr>
+            </w:pPr>
+            <w:r>
+              <w:rPr>
+                <w:lang w:val="en-IN"/>
+              </w:rPr>
+              <w:t>GET</w:t>
+            </w:r>
+          </w:p>
+        </w:tc>
+        <w:tc>
+          <w:tcPr>
+            <w:tcW w:w="0" w:type="auto"/>
+            <w:vAlign w:val="center"/>
+            <w:hideMark/>
+          </w:tcPr>
+          <w:p>
+            <w:pPr>
+              <w:rPr>
+                <w:lang w:val="en-IN"/>
+              </w:rPr>
+            </w:pPr>
+            <w:r>
+              <w:rPr>
+                <w:lang w:val="en-IN"/>
+              </w:rPr>
+              <w:t>/</w:t>
+            </w:r>
+            <w:proofErr w:type="spellStart"/>
+            <w:proofErr w:type="gramStart"/>
+            <w:r>
+              <w:t>all</w:t>
+            </w:r>
+            <w:proofErr w:type="gramEnd"/>
+            <w:r>
+              <w:t>_players</w:t>
+            </w:r>
+            <w:proofErr w:type="spellEnd"/>
+          </w:p>
+        </w:tc>
+        <w:tc>
+          <w:tcPr>
+            <w:tcW w:w="0" w:type="auto"/>
+            <w:vAlign w:val="center"/>
+            <w:hideMark/>
+          </w:tcPr>
+          <w:p>
+            <w:pPr>
+              <w:rPr>
+                <w:lang w:val="en-IN"/>
+              </w:rPr>
+            </w:pPr>
+            <w:r>
+              <w:rPr>
+                <w:lang w:val="en-IN"/>
+              </w:rPr>
+              <w:t>Authenticated</w:t>
+            </w:r>
+          </w:p>
+        </w:tc>
+        <w:tc>
+          <w:tcPr>
+            <w:tcW w:w="0" w:type="auto"/>
+            <w:vAlign w:val="center"/>
+            <w:hideMark/>
+          </w:tcPr>
+          <w:p>
+            <w:pPr>
+              <w:rPr>
+                <w:lang w:val="en-IN"/>
+              </w:rPr>
+            </w:pPr>
+            <w:r>
+              <w:rPr>
+                <w:lang w:val="en-IN"/>
+              </w:rPr>
+              <w:t>Get all players</w:t>
+            </w:r>
+          </w:p>
+        </w:tc>
+      </w:tr>
+      <w:tr>
+        <w:trPr>
+          <w:trHeight w:val="647"/>
+          <w:tblCellSpacing w:w="15" w:type="dxa"/>
+        </w:trPr>
+        <w:tc>
+          <w:tcPr>
+            <w:tcW w:w="0" w:type="auto"/>
+            <w:vAlign w:val="center"/>
+            <w:hideMark/>
+          </w:tcPr>
+          <w:p>
+            <w:pPr>
+              <w:rPr>
+                <w:lang w:val="en-IN"/>
+              </w:rPr>
+            </w:pPr>
+            <w:r>
+              <w:rPr>
+                <w:lang w:val="en-IN"/>
+              </w:rPr>
+              <w:t>GET</w:t>
+            </w:r>
+          </w:p>
+        </w:tc>
+        <w:tc>
+          <w:tcPr>
+            <w:tcW w:w="0" w:type="auto"/>
+            <w:vAlign w:val="center"/>
+            <w:hideMark/>
+          </w:tcPr>
+          <w:p>
+            <w:pPr>
+              <w:rPr>
+                <w:lang w:val="en-IN"/>
+              </w:rPr>
+            </w:pPr>
+            <w:r>
+              <w:rPr>
+                <w:lang w:val="en-IN"/>
+              </w:rPr>
+              <w:t>/players/{id}</w:t>
+            </w:r>
+          </w:p>
+        </w:tc>
+        <w:tc>
+          <w:tcPr>
+            <w:tcW w:w="0" w:type="auto"/>
+            <w:vAlign w:val="center"/>
+            <w:hideMark/>
+          </w:tcPr>
+          <w:p>
+            <w:pPr>
+              <w:rPr>
+                <w:lang w:val="en-IN"/>
+              </w:rPr>
+            </w:pPr>
+            <w:r>
+              <w:rPr>
+                <w:lang w:val="en-IN"/>
+              </w:rPr>
+              <w:t>Authenticated</w:t>
+            </w:r>
+          </w:p>
+        </w:tc>
+        <w:tc>
+          <w:tcPr>
+            <w:tcW w:w="0" w:type="auto"/>
+            <w:vAlign w:val="center"/>
+            <w:hideMark/>
+          </w:tcPr>
+          <w:p>
+            <w:pPr>
+              <w:rPr>
+                <w:lang w:val="en-IN"/>
+              </w:rPr>
+            </w:pPr>
+            <w:r>
+              <w:rPr>
+                <w:lang w:val="en-IN"/>
+              </w:rPr>
+              <w:t>Get player details</w:t>
+            </w:r>
+          </w:p>
+        </w:tc>
+      </w:tr>
+      <w:tr>
+        <w:trPr>
+          <w:trHeight w:val="647"/>
+          <w:tblCellSpacing w:w="15" w:type="dxa"/>
+        </w:trPr>
+        <w:tc>
+          <w:tcPr>
+            <w:tcW w:w="0" w:type="auto"/>
+            <w:vAlign w:val="center"/>
+            <w:hideMark/>
+          </w:tcPr>
+          <w:p>
+            <w:pPr>
+              <w:rPr>
+                <w:lang w:val="en-IN"/>
+              </w:rPr>
+            </w:pPr>
+            <w:r>
+              <w:rPr>
+                <w:lang w:val="en-IN"/>
+              </w:rPr>
+              <w:t>POST</w:t>
+            </w:r>
+          </w:p>
+        </w:tc>
+        <w:tc>
+          <w:tcPr>
+            <w:tcW w:w="0" w:type="auto"/>
+            <w:vAlign w:val="center"/>
+            <w:hideMark/>
+          </w:tcPr>
+          <w:p>
+            <w:pPr>
+              <w:rPr>
+                <w:lang w:val="en-IN"/>
+              </w:rPr>
+            </w:pPr>
+            <w:r>
+              <w:rPr>
+                <w:lang w:val="en-IN"/>
+              </w:rPr>
+              <w:t>/</w:t>
+            </w:r>
+            <w:proofErr w:type="spellStart"/>
+            <w:proofErr w:type="gramStart"/>
+            <w:r>
+              <w:t>create</w:t>
+            </w:r>
+            <w:proofErr w:type="gramEnd"/>
+            <w:r>
+              <w:t>_match</w:t>
+            </w:r>
+            <w:proofErr w:type="spellEnd"/>
+          </w:p>
+        </w:tc>
+        <w:tc>
+          <w:tcPr>
+            <w:tcW w:w="0" w:type="auto"/>
+            <w:vAlign w:val="center"/>
+            <w:hideMark/>
+          </w:tcPr>
+          <w:p>
+            <w:pPr>
+              <w:rPr>
+                <w:lang w:val="en-IN"/>
+              </w:rPr>
+            </w:pPr>
+            <w:r>
+              <w:rPr>
+                <w:lang w:val="en-IN"/>
+              </w:rPr>
+              <w:t>Admin only</w:t>
+            </w:r>
+          </w:p>
+        </w:tc>
+        <w:tc>
+          <w:tcPr>
+            <w:tcW w:w="0" w:type="auto"/>
+            <w:vAlign w:val="center"/>
+            <w:hideMark/>
+          </w:tcPr>
+          <w:p>
+            <w:pPr>
+              <w:rPr>
+                <w:lang w:val="en-IN"/>
+              </w:rPr>
+            </w:pPr>
+            <w:r>
+              <w:rPr>
+                <w:lang w:val="en-IN"/>
+              </w:rPr>
+              <w:t>Schedule a match</w:t>
+            </w:r>
+          </w:p>
+        </w:tc>
+      </w:tr>
+      <w:tr>
+        <w:trPr>
+          <w:trHeight w:val="633"/>
+          <w:tblCellSpacing w:w="15" w:type="dxa"/>
+        </w:trPr>
+        <w:tc>
+          <w:tcPr>
+            <w:tcW w:w="0" w:type="auto"/>
+            <w:vAlign w:val="center"/>
+            <w:hideMark/>
+          </w:tcPr>
+          <w:p>
+            <w:pPr>
+              <w:rPr>
+                <w:lang w:val="en-IN"/>
+              </w:rPr>
+            </w:pPr>
+            <w:r>
+              <w:rPr>
+                <w:lang w:val="en-IN"/>
+              </w:rPr>
+              <w:t>GET</w:t>
+            </w:r>
+          </w:p>
+        </w:tc>
+        <w:tc>
+          <w:tcPr>
+            <w:tcW w:w="0" w:type="auto"/>
+            <w:vAlign w:val="center"/>
+            <w:hideMark/>
+          </w:tcPr>
+          <w:p>
+            <w:pPr>
+              <w:rPr>
+                <w:lang w:val="en-IN"/>
+              </w:rPr>
+            </w:pPr>
+            <w:r>
+              <w:rPr>
+                <w:lang w:val="en-IN"/>
+              </w:rPr>
+              <w:t>/</w:t>
+            </w:r>
+            <w:proofErr w:type="spellStart"/>
+            <w:proofErr w:type="gramStart"/>
+            <w:r>
+              <w:t>all</w:t>
+            </w:r>
+            <w:proofErr w:type="gramEnd"/>
+            <w:r>
+              <w:t>_matches</w:t>
+            </w:r>
+            <w:proofErr w:type="spellEnd"/>
+          </w:p>
+        </w:tc>
+        <w:tc>
+          <w:tcPr>
+            <w:tcW w:w="0" w:type="auto"/>
+            <w:vAlign w:val="center"/>
+            <w:hideMark/>
+          </w:tcPr>
+          <w:p>
+            <w:pPr>
+              <w:rPr>
+                <w:lang w:val="en-IN"/>
+              </w:rPr>
+            </w:pPr>
+            <w:r>
+              <w:rPr>
+                <w:lang w:val="en-IN"/>
+              </w:rPr>
+              <w:t>Authenticated</w:t>
+            </w:r>
+          </w:p>
+        </w:tc>
+        <w:tc>
+          <w:tcPr>
+            <w:tcW w:w="0" w:type="auto"/>
+            <w:vAlign w:val="center"/>
+            <w:hideMark/>
+          </w:tcPr>
+          <w:p>
+            <w:pPr>
+              <w:rPr>
+                <w:lang w:val="en-IN"/>
+              </w:rPr>
+            </w:pPr>
+            <w:r>
+              <w:rPr>
+                <w:lang w:val="en-IN"/>
+              </w:rPr>
+              <w:t>Get all matches</w:t>
+            </w:r>
+          </w:p>
+        </w:tc>
+      </w:tr>
+    </w:tbl>
+    <w:p>
+      <w:pPr>
+        <w:rPr>
+          <w:b/>
+          <w:bCs/>
+          <w:sz w:val="16"/>
+          <w:szCs w:val="16"/>
+          <w:lang w:val="en-IN"/>
+        </w:rPr>
+      </w:pPr>
+    </w:p>
+    <w:p>
+      <w:pPr>
+        <w:rPr>
+          <w:b/>
+          <w:bCs/>
+          <w:sz w:val="28"/>
+          <w:szCs w:val="28"/>
+          <w:lang w:val="en-IN"/>
+        </w:rPr>
+      </w:pPr>
+      <w:r>
+        <w:rPr>
+          <w:b/>
+          <w:bCs/>
+          <w:sz w:val="28"/>
+          <w:szCs w:val="28"/>
+          <w:lang w:val="en-IN"/>
+        </w:rPr>
+        <w:t>Project Structure:</w:t>
+      </w:r>
+    </w:p>
+    <w:p>
+      <w:pPr>
+        <w:numPr>
+          <w:ilvl w:val="0"/>
+          <w:numId w:val="5"/>
+        </w:numPr>
+        <w:rPr>
+          <w:lang w:val="en-IN"/>
+        </w:rPr>
+      </w:pPr>
+      <w:r>
+        <w:rPr>
+          <w:b/>
+          <w:bCs/>
+          <w:lang w:val="en-IN"/>
+        </w:rPr>
+        <w:t>main.py</w:t>
+      </w:r>
+      <w:r>
+        <w:rPr>
+          <w:lang w:val="en-IN"/>
+        </w:rPr>
+        <w:t xml:space="preserve"> – Entry point (includes routers)</w:t>
+      </w:r>
+    </w:p>
+    <w:p>
+      <w:pPr>
+        <w:numPr>
+          <w:ilvl w:val="0"/>
+          <w:numId w:val="5"/>
+        </w:numPr>
+        <w:rPr>
+          <w:lang w:val="en-IN"/>
+        </w:rPr>
+      </w:pPr>
+      <w:r>
+        <w:rPr>
+          <w:b/>
+          <w:bCs/>
+          <w:lang w:val="en-IN"/>
+        </w:rPr>
+        <w:t>app/database.py</w:t>
+      </w:r>
+      <w:r>
+        <w:rPr>
+          <w:lang w:val="en-IN"/>
+        </w:rPr>
+        <w:t xml:space="preserve"> – MongoDB connection</w:t>
+      </w:r>
+    </w:p>
+    <w:p>
+      <w:pPr>
+        <w:numPr>
+          <w:ilvl w:val="0"/>
+          <w:numId w:val="5"/>
+        </w:numPr>
+        <w:rPr>
+          <w:lang w:val="en-IN"/>
+        </w:rPr>
+      </w:pPr>
+      <w:r>
+        <w:rPr>
+          <w:b/>
+          <w:bCs/>
+          <w:lang w:val="en-IN"/>
+        </w:rPr>
+        <w:t>app/models.py</w:t>
+      </w:r>
+      <w:r>
+        <w:rPr>
+          <w:lang w:val="en-IN"/>
+        </w:rPr>
+        <w:t xml:space="preserve"> – </w:t>
+      </w:r>
+      <w:proofErr w:type="spellStart"/>
+      <w:r>
+        <w:rPr>
+          <w:lang w:val="en-IN"/>
+        </w:rPr>
+        <w:t>Pydantic</w:t>
+      </w:r>
+      <w:proofErr w:type="spellEnd"/>
+      <w:r>
+        <w:rPr>
+          <w:lang w:val="en-IN"/>
+        </w:rPr>
+        <w:t xml:space="preserve"> models</w:t>
+      </w:r>
+    </w:p>
+    <w:p>
+      <w:pPr>
+        <w:numPr>
+          <w:ilvl w:val="0"/>
+          <w:numId w:val="5"/>
+        </w:numPr>
+        <w:rPr>
+          <w:lang w:val="en-IN"/>
+        </w:rPr>
+      </w:pPr>
+      <w:r>
+        <w:rPr>
+          <w:b/>
+          <w:bCs/>
+          <w:lang w:val="en-IN"/>
+        </w:rPr>
+        <w:t>app/auth.py</w:t>
+      </w:r>
+      <w:r>
+        <w:rPr>
+          <w:lang w:val="en-IN"/>
+        </w:rPr>
+        <w:t xml:space="preserve"> – JWT authentication logic</w:t>
+      </w:r>
+    </w:p>
+    <w:p>
+      <w:pPr>
+        <w:numPr>
+          <w:ilvl w:val="0"/>
+          <w:numId w:val="5"/>
+        </w:numPr>
+        <w:rPr>
+          <w:lang w:val="en-IN"/>
+        </w:rPr>
+      </w:pPr>
+      <w:r>
+        <w:rPr>
+          <w:b/>
+          <w:bCs/>
+          <w:lang w:val="en-IN"/>
+        </w:rPr>
+        <w:t>app/routes/</w:t>
+      </w:r>
+      <w:r>
+        <w:rPr>
+          <w:lang w:val="en-IN"/>
+        </w:rPr>
+        <w:t xml:space="preserve"> – </w:t>
+      </w:r>
+      <w:proofErr w:type="spellStart"/>
+      <w:r>
+        <w:rPr>
+          <w:lang w:val="en-IN"/>
+        </w:rPr>
+        <w:t>auth_routes</w:t>
+      </w:r>
+      <w:proofErr w:type="spellEnd"/>
+      <w:r>
+        <w:rPr>
+          <w:lang w:val="en-IN"/>
+        </w:rPr>
+        <w:t xml:space="preserve">, </w:t>
+      </w:r>
+      <w:proofErr w:type="spellStart"/>
+      <w:r>
+        <w:rPr>
+          <w:lang w:val="en-IN"/>
+        </w:rPr>
+        <w:t>team_routes</w:t>
+      </w:r>
+      <w:proofErr w:type="spellEnd"/>
+      <w:r>
+        <w:rPr>
+          <w:lang w:val="en-IN"/>
+        </w:rPr>
+        <w:t xml:space="preserve">, </w:t>
+      </w:r>
+      <w:proofErr w:type="spellStart"/>
+      <w:r>
+        <w:rPr>
+          <w:lang w:val="en-IN"/>
+        </w:rPr>
+        <w:t>player_routes</w:t>
+      </w:r>
+      <w:proofErr w:type="spellEnd"/>
+      <w:r>
+        <w:rPr>
+          <w:lang w:val="en-IN"/>
+        </w:rPr>
+        <w:t xml:space="preserve">, </w:t>
+      </w:r>
+      <w:proofErr w:type="spellStart"/>
+      <w:r>
+        <w:rPr>
+          <w:lang w:val="en-IN"/>
+        </w:rPr>
+        <w:t>match_routes</w:t>
+      </w:r>
+      <w:proofErr w:type="spellEnd"/>
+    </w:p>
+    <w:p>
+      <w:pPr>
+        <w:numPr>
+          <w:ilvl w:val="0"/>
+          <w:numId w:val="5"/>
+        </w:numPr>
+        <w:rPr>
+          <w:lang w:val="en-IN"/>
+        </w:rPr>
+      </w:pPr>
+      <w:r>
+        <w:rPr>
+          <w:b/>
+          <w:bCs/>
+          <w:lang w:val="en-IN"/>
+        </w:rPr>
+        <w:t>app/utils/</w:t>
+      </w:r>
+      <w:r>
+        <w:rPr>
+          <w:lang w:val="en-IN"/>
+        </w:rPr>
+        <w:t xml:space="preserve"> – helpers, logger, exceptions</w:t>
+      </w:r>
+    </w:p>
+    <w:p>
+      <w:pPr>
+        <w:rPr>
+          <w:b/>
+          <w:bCs/>
+          <w:sz w:val="28"/>
+          <w:szCs w:val="28"/>
+          <w:lang w:val="en-IN"/>
+        </w:rPr>
+      </w:pPr>
+      <w:r>
+        <w:rPr>
+          <w:b/>
+          <w:bCs/>
+          <w:sz w:val="28"/>
+          <w:szCs w:val="28"/>
+          <w:lang w:val="en-IN"/>
+        </w:rPr>
+        <w:lastRenderedPageBreak/>
+        <w:t>Data Models</w:t>
+      </w:r>
+      <w:r>
+        <w:rPr>
+          <w:b/>
+          <w:bCs/>
+          <w:sz w:val="28"/>
+          <w:szCs w:val="28"/>
+          <w:lang w:val="en-IN"/>
+        </w:rPr>
+        <w:t>:</w:t>
+      </w:r>
+    </w:p>
+    <w:p>
+      <w:pPr>
+        <w:rPr>
+          <w:lang w:val="en-IN"/>
+        </w:rPr>
+      </w:pPr>
+      <w:r>
+        <w:rPr>
+          <w:b/>
+          <w:bCs/>
+          <w:lang w:val="en-IN"/>
+        </w:rPr>
+        <w:t>User</w:t>
+      </w:r>
+      <w:r>
+        <w:rPr>
+          <w:lang w:val="en-IN"/>
+        </w:rPr>
+        <w:t xml:space="preserve"> → username, email, password (hashed), role</w:t>
+      </w:r>
+      <w:r>
+        <w:rPr>
+          <w:lang w:val="en-IN"/>
+        </w:rPr>
+        <w:br/>
+      </w:r>
+      <w:r>
+        <w:rPr>
+          <w:b/>
+          <w:bCs/>
+          <w:lang w:val="en-IN"/>
+        </w:rPr>
+        <w:t>Team</w:t>
+      </w:r>
+      <w:r>
+        <w:rPr>
+          <w:lang w:val="en-IN"/>
+        </w:rPr>
+        <w:t xml:space="preserve"> → name, coach, city</w:t>
+      </w:r>
+      <w:r>
+        <w:rPr>
+          <w:lang w:val="en-IN"/>
+        </w:rPr>
+        <w:br/>
+      </w:r>
+      <w:r>
+        <w:rPr>
+          <w:b/>
+          <w:bCs/>
+          <w:lang w:val="en-IN"/>
+        </w:rPr>
+        <w:t>Player</w:t>
+      </w:r>
+      <w:r>
+        <w:rPr>
+          <w:lang w:val="en-IN"/>
+        </w:rPr>
+        <w:t xml:space="preserve"> → name, age, position, </w:t>
+      </w:r>
+      <w:proofErr w:type="spellStart"/>
+      <w:r>
+        <w:rPr>
+          <w:lang w:val="en-IN"/>
+        </w:rPr>
+        <w:t>team_id</w:t>
+      </w:r>
+      <w:proofErr w:type="spellEnd"/>
+      <w:r>
+        <w:rPr>
+          <w:lang w:val="en-IN"/>
+        </w:rPr>
+        <w:br/>
+      </w:r>
+      <w:r>
+        <w:rPr>
+          <w:b/>
+          <w:bCs/>
+          <w:lang w:val="en-IN"/>
+        </w:rPr>
+        <w:t>Match</w:t>
+      </w:r>
+      <w:r>
+        <w:rPr>
+          <w:lang w:val="en-IN"/>
+        </w:rPr>
+        <w:t xml:space="preserve"> → </w:t>
+      </w:r>
+      <w:proofErr w:type="spellStart"/>
+      <w:r>
+        <w:rPr>
+          <w:lang w:val="en-IN"/>
+        </w:rPr>
+        <w:t>home_team_id</w:t>
+      </w:r>
+      <w:proofErr w:type="spellEnd"/>
+      <w:r>
+        <w:rPr>
+          <w:lang w:val="en-IN"/>
+        </w:rPr>
+        <w:t xml:space="preserve">, </w:t>
+      </w:r>
+      <w:proofErr w:type="spellStart"/>
+      <w:r>
+        <w:rPr>
+          <w:lang w:val="en-IN"/>
+        </w:rPr>
+        <w:t>away_team_id</w:t>
+      </w:r>
+      <w:proofErr w:type="spellEnd"/>
+      <w:r>
+        <w:rPr>
+          <w:lang w:val="en-IN"/>
+        </w:rPr>
+        <w:t>, date, location</w:t>
+      </w:r>
+    </w:p>
+    <w:p>
+      <w:pPr>
+        <w:rPr>
+          <w:sz w:val="16"/>
+          <w:szCs w:val="16"/>
+          <w:lang w:val="en-IN"/>
+        </w:rPr>
+      </w:pPr>
+    </w:p>
+    <w:p>
+      <w:pPr>
+        <w:rPr>
+          <w:b/>
+          <w:bCs/>
+          <w:sz w:val="28"/>
+          <w:szCs w:val="28"/>
+          <w:lang w:val="en-IN"/>
+        </w:rPr>
+      </w:pPr>
+      <w:r>
+        <w:rPr>
+          <w:b/>
+          <w:bCs/>
+          <w:sz w:val="28"/>
+          <w:szCs w:val="28"/>
+          <w:lang w:val="en-IN"/>
+        </w:rPr>
+        <w:t>Logging &amp; Exception Handling</w:t>
+      </w:r>
+      <w:r>
+        <w:rPr>
+          <w:b/>
+          <w:bCs/>
+          <w:sz w:val="28"/>
+          <w:szCs w:val="28"/>
+          <w:lang w:val="en-IN"/>
+        </w:rPr>
+        <w:t>:</w:t>
+      </w:r>
+    </w:p>
+    <w:p>
+      <w:pPr>
+        <w:numPr>
+          <w:ilvl w:val="0"/>
+          <w:numId w:val="6"/>
+        </w:numPr>
+        <w:rPr>
+          <w:lang w:val="en-IN"/>
+        </w:rPr>
+      </w:pPr>
+      <w:r>
+        <w:rPr>
+          <w:b/>
+          <w:bCs/>
+          <w:lang w:val="en-IN"/>
+        </w:rPr>
+        <w:t>Info logs</w:t>
+      </w:r>
+      <w:r>
+        <w:rPr>
+          <w:lang w:val="en-IN"/>
+        </w:rPr>
+        <w:t xml:space="preserve"> for successful actions.</w:t>
+      </w:r>
+    </w:p>
+    <w:p>
+      <w:pPr>
+        <w:numPr>
+          <w:ilvl w:val="0"/>
+          <w:numId w:val="6"/>
+        </w:numPr>
+        <w:rPr>
+          <w:lang w:val="en-IN"/>
+        </w:rPr>
+      </w:pPr>
+      <w:r>
+        <w:rPr>
+          <w:b/>
+          <w:bCs/>
+          <w:lang w:val="en-IN"/>
+        </w:rPr>
+        <w:t>Warning logs</w:t>
+      </w:r>
+      <w:r>
+        <w:rPr>
+          <w:lang w:val="en-IN"/>
+        </w:rPr>
+        <w:t xml:space="preserve"> for invalid or missing resources.</w:t>
+      </w:r>
+    </w:p>
+    <w:p>
+      <w:pPr>
+        <w:numPr>
+          <w:ilvl w:val="0"/>
+          <w:numId w:val="6"/>
+        </w:numPr>
+        <w:rPr>
+          <w:lang w:val="en-IN"/>
+        </w:rPr>
+      </w:pPr>
+      <w:r>
+        <w:rPr>
+          <w:b/>
+          <w:bCs/>
+          <w:lang w:val="en-IN"/>
+        </w:rPr>
+        <w:t>Error logs</w:t>
+      </w:r>
+      <w:r>
+        <w:rPr>
+          <w:lang w:val="en-IN"/>
+        </w:rPr>
+        <w:t xml:space="preserve"> with stack traces for unexpected failures.</w:t>
+      </w:r>
+    </w:p>
+    <w:p>
+      <w:pPr>
+        <w:numPr>
+          <w:ilvl w:val="0"/>
+          <w:numId w:val="6"/>
+        </w:numPr>
+        <w:rPr>
+          <w:lang w:val="en-IN"/>
+        </w:rPr>
+      </w:pPr>
+      <w:r>
+        <w:rPr>
+          <w:lang w:val="en-IN"/>
+        </w:rPr>
+        <w:t xml:space="preserve">Custom exceptions like </w:t>
+      </w:r>
+      <w:proofErr w:type="spellStart"/>
+      <w:r>
+        <w:rPr>
+          <w:lang w:val="en-IN"/>
+        </w:rPr>
+        <w:t>UserAlreadyExistsException</w:t>
+      </w:r>
+      <w:proofErr w:type="spellEnd"/>
+      <w:r>
+        <w:rPr>
+          <w:lang w:val="en-IN"/>
+        </w:rPr>
+        <w:t xml:space="preserve">, </w:t>
+      </w:r>
+      <w:proofErr w:type="spellStart"/>
+      <w:r>
+        <w:rPr>
+          <w:lang w:val="en-IN"/>
+        </w:rPr>
+        <w:t>TeamAlreadyExistsException</w:t>
+      </w:r>
+      <w:proofErr w:type="spellEnd"/>
+      <w:r>
+        <w:rPr>
+          <w:lang w:val="en-IN"/>
+        </w:rPr>
+        <w:t xml:space="preserve">, </w:t>
+      </w:r>
+      <w:proofErr w:type="spellStart"/>
+      <w:r>
+        <w:rPr>
+          <w:lang w:val="en-IN"/>
+        </w:rPr>
+        <w:t>PlayerNotFoundException</w:t>
+      </w:r>
+      <w:proofErr w:type="spellEnd"/>
+      <w:r>
+        <w:rPr>
+          <w:lang w:val="en-IN"/>
+        </w:rPr>
+        <w:t>.</w:t>
+      </w:r>
+    </w:p>
+    <w:p>
+      <w:pPr>
+        <w:numPr>
+          <w:ilvl w:val="0"/>
+          <w:numId w:val="6"/>
+        </w:numPr>
+        <w:rPr>
+          <w:lang w:val="en-IN"/>
+        </w:rPr>
+      </w:pPr>
+      <w:r>
+        <w:rPr>
+          <w:lang w:val="en-IN"/>
+        </w:rPr>
+        <w:t>Global errors return safe JSON messages (e.g., {"detail": "Internal Server Error"}).</w:t>
+      </w:r>
+    </w:p>
+    <w:p>
+      <w:pPr>
+        <w:rPr>
+          <w:sz w:val="16"/>
+          <w:szCs w:val="16"/>
+          <w:lang w:val="en-IN"/>
+        </w:rPr>
+      </w:pPr>
+    </w:p>
+    <w:p>
+      <w:pPr>
+        <w:rPr>
+          <w:b/>
+          <w:bCs/>
+          <w:sz w:val="28"/>
+          <w:szCs w:val="28"/>
+          <w:lang w:val="en-IN"/>
+        </w:rPr>
+      </w:pPr>
+      <w:r>
+        <w:rPr>
+          <w:b/>
+          <w:bCs/>
+          <w:sz w:val="28"/>
+          <w:szCs w:val="28"/>
+          <w:lang w:val="en-IN"/>
+        </w:rPr>
+        <w:t>Key Notes</w:t>
+      </w:r>
+      <w:r>
+        <w:rPr>
+          <w:b/>
+          <w:bCs/>
+          <w:sz w:val="28"/>
+          <w:szCs w:val="28"/>
+          <w:lang w:val="en-IN"/>
+        </w:rPr>
+        <w:t>:</w:t>
+      </w:r>
+    </w:p>
+    <w:p>
+      <w:pPr>
+        <w:numPr>
+          <w:ilvl w:val="0"/>
+          <w:numId w:val="7"/>
+        </w:numPr>
+        <w:rPr>
+          <w:lang w:val="en-IN"/>
+        </w:rPr>
+      </w:pPr>
+      <w:r>
+        <w:rPr>
+          <w:lang w:val="en-IN"/>
+        </w:rPr>
+        <w:t>JWT is required for all protected endpoints.</w:t>
+      </w:r>
+    </w:p>
+    <w:p>
+      <w:pPr>
+        <w:numPr>
+          <w:ilvl w:val="0"/>
+          <w:numId w:val="7"/>
+        </w:numPr>
+        <w:rPr>
+          <w:lang w:val="en-IN"/>
+        </w:rPr>
+      </w:pPr>
+      <w:r>
+        <w:rPr>
+          <w:lang w:val="en-IN"/>
+        </w:rPr>
+        <w:t>Role-based access control ensures only admins/coaches can modify sensitive data.</w:t>
+      </w:r>
+    </w:p>
+    <w:p>
+      <w:pPr>
+        <w:numPr>
+          <w:ilvl w:val="0"/>
+          <w:numId w:val="7"/>
+        </w:numPr>
+        <w:rPr>
+          <w:lang w:val="en-IN"/>
+        </w:rPr>
+      </w:pPr>
+      <w:r>
+        <w:rPr>
+          <w:lang w:val="en-IN"/>
+        </w:rPr>
+        <w:t xml:space="preserve">Passwords are </w:t>
+      </w:r>
+      <w:r>
+        <w:rPr>
+          <w:b/>
+          <w:bCs/>
+          <w:lang w:val="en-IN"/>
+        </w:rPr>
+        <w:t>securely hashed</w:t>
+      </w:r>
+      <w:r>
+        <w:rPr>
+          <w:lang w:val="en-IN"/>
+        </w:rPr>
+        <w:t xml:space="preserve"> (</w:t>
+      </w:r>
+      <w:proofErr w:type="spellStart"/>
+      <w:r>
+        <w:rPr>
+          <w:lang w:val="en-IN"/>
+        </w:rPr>
+        <w:t>bcrypt</w:t>
+      </w:r>
+      <w:proofErr w:type="spellEnd"/>
+      <w:r>
+        <w:rPr>
+          <w:lang w:val="en-IN"/>
+        </w:rPr>
+        <w:t>).</w:t>
+      </w:r>
+    </w:p>
+    <w:p>
+      <w:pPr>
+        <w:numPr>
+          <w:ilvl w:val="0"/>
+          <w:numId w:val="7"/>
+        </w:numPr>
+        <w:rPr>
+          <w:lang w:val="en-IN"/>
+        </w:rPr>
+      </w:pPr>
+      <w:r>
+        <w:rPr>
+          <w:lang w:val="en-IN"/>
+        </w:rPr>
+        <w:t xml:space="preserve">MongoDB </w:t>
+      </w:r>
+      <w:proofErr w:type="spellStart"/>
+      <w:r>
+        <w:rPr>
+          <w:lang w:val="en-IN"/>
+        </w:rPr>
+        <w:t>ObjectIds</w:t>
+      </w:r>
+      <w:proofErr w:type="spellEnd"/>
+      <w:r>
+        <w:rPr>
+          <w:lang w:val="en-IN"/>
+        </w:rPr>
+        <w:t xml:space="preserve"> are converted to strings before returning responses.</w:t>
+      </w:r>
+    </w:p>
+    <w:p>
+      <w:pPr>
+        <w:rPr>
+          <w:lang w:val="en-IN"/>
+        </w:rPr>
+      </w:pPr>
+    </w:p>
     <w:sectPr>
-      <w:headerReference w:type="default" r:id="rId7"/>
+      <w:headerReference w:type="default" r:id="rId8"/>
       <w:pgSz w:w="12240" w:h="15840" w:code="1"/>
       <w:pgMar w:top="2880" w:right="1440" w:bottom="1440" w:left="1440" w:header="720" w:footer="720" w:gutter="0"/>
       <w:cols w:space="720"/>
@@ -163,6 +2598,1075 @@
     </w:r>
   </w:p>
 </w:hdr>
+</file>
+
+<file path=word/numbering.xml><?xml version="1.0" encoding="utf-8"?>
+<w:numbering xmlns:wpc="http://schemas.microsoft.com/office/word/2010/wordprocessingCanvas" xmlns:cx="http://schemas.microsoft.com/office/drawing/2014/chartex" xmlns:cx1="http://schemas.microsoft.com/office/drawing/2015/9/8/chartex" xmlns:cx2="http://schemas.microsoft.com/office/drawing/2015/10/21/chartex" xmlns:cx3="http://schemas.microsoft.com/office/drawing/2016/5/9/chartex" xmlns:cx4="http://schemas.microsoft.com/office/drawing/2016/5/10/chartex" xmlns:cx5="http://schemas.microsoft.com/office/drawing/2016/5/11/chartex" xmlns:cx6="http://schemas.microsoft.com/office/drawing/2016/5/12/chartex" xmlns:cx7="http://schemas.microsoft.com/office/drawing/2016/5/13/chartex" xmlns:cx8="http://schemas.microsoft.com/office/drawing/2016/5/14/chartex" xmlns:mc="http://schemas.openxmlformats.org/markup-compatibility/2006" xmlns:aink="http://schemas.microsoft.com/office/drawing/2016/ink" xmlns:am3d="http://schemas.microsoft.com/office/drawing/2017/model3d" xmlns:o="urn:schemas-microsoft-com:office:office" xmlns:oel="http://schemas.microsoft.com/office/2019/extlst" xmlns:r="http://schemas.openxmlformats.org/officeDocument/2006/relationships" xmlns:m="http://schemas.openxmlformats.org/officeDocument/2006/math" xmlns:v="urn:schemas-microsoft-com:vml" xmlns:wp14="http://schemas.microsoft.com/office/word/2010/wordprocessingDrawing" xmlns:wp="http://schemas.openxmlformats.org/drawingml/2006/wordprocessingDrawing" xmlns:w10="urn:schemas-microsoft-com:office:word" xmlns:w="http://schemas.openxmlformats.org/wordprocessingml/2006/main" xmlns:w14="http://schemas.microsoft.com/office/word/2010/wordml" xmlns:w15="http://schemas.microsoft.com/office/word/2012/wordml" xmlns:w16cex="http://schemas.microsoft.com/office/word/2018/wordml/cex" xmlns:w16cid="http://schemas.microsoft.com/office/word/2016/wordml/cid" xmlns:w16="http://schemas.microsoft.com/office/word/2018/wordml" xmlns:w16du="http://schemas.microsoft.com/office/word/2023/wordml/word16du" xmlns:w16sdtdh="http://schemas.microsoft.com/office/word/2020/wordml/sdtdatahash" xmlns:w16sdtfl="http://schemas.microsoft.com/office/word/2024/wordml/sdtformatlock" xmlns:w16se="http://schemas.microsoft.com/office/word/2015/wordml/symex" xmlns:wpg="http://schemas.microsoft.com/office/word/2010/wordprocessingGroup" xmlns:wpi="http://schemas.microsoft.com/office/word/2010/wordprocessingInk" xmlns:wne="http://schemas.microsoft.com/office/word/2006/wordml" xmlns:wps="http://schemas.microsoft.com/office/word/2010/wordprocessingShape" mc:Ignorable="w14 w15 w16se w16cid w16 w16cex w16sdtdh w16sdtfl w16du wp14">
+  <w:abstractNum w:abstractNumId="0" w15:restartNumberingAfterBreak="0">
+    <w:nsid w:val="0D466ED9"/>
+    <w:multiLevelType w:val="multilevel"/>
+    <w:tmpl w:val="714AB184"/>
+    <w:lvl w:ilvl="0">
+      <w:start w:val="1"/>
+      <w:numFmt w:val="bullet"/>
+      <w:lvlText w:val=""/>
+      <w:lvlJc w:val="left"/>
+      <w:pPr>
+        <w:tabs>
+          <w:tab w:val="num" w:pos="720"/>
+        </w:tabs>
+        <w:ind w:left="720" w:hanging="360"/>
+      </w:pPr>
+      <w:rPr>
+        <w:rFonts w:ascii="Symbol" w:hAnsi="Symbol" w:hint="default"/>
+        <w:sz w:val="20"/>
+      </w:rPr>
+    </w:lvl>
+    <w:lvl w:ilvl="1" w:tentative="1">
+      <w:start w:val="1"/>
+      <w:numFmt w:val="bullet"/>
+      <w:lvlText w:val="o"/>
+      <w:lvlJc w:val="left"/>
+      <w:pPr>
+        <w:tabs>
+          <w:tab w:val="num" w:pos="1440"/>
+        </w:tabs>
+        <w:ind w:left="1440" w:hanging="360"/>
+      </w:pPr>
+      <w:rPr>
+        <w:rFonts w:ascii="Courier New" w:hAnsi="Courier New" w:hint="default"/>
+        <w:sz w:val="20"/>
+      </w:rPr>
+    </w:lvl>
+    <w:lvl w:ilvl="2" w:tentative="1">
+      <w:start w:val="1"/>
+      <w:numFmt w:val="bullet"/>
+      <w:lvlText w:val=""/>
+      <w:lvlJc w:val="left"/>
+      <w:pPr>
+        <w:tabs>
+          <w:tab w:val="num" w:pos="2160"/>
+        </w:tabs>
+        <w:ind w:left="2160" w:hanging="360"/>
+      </w:pPr>
+      <w:rPr>
+        <w:rFonts w:ascii="Wingdings" w:hAnsi="Wingdings" w:hint="default"/>
+        <w:sz w:val="20"/>
+      </w:rPr>
+    </w:lvl>
+    <w:lvl w:ilvl="3" w:tentative="1">
+      <w:start w:val="1"/>
+      <w:numFmt w:val="bullet"/>
+      <w:lvlText w:val=""/>
+      <w:lvlJc w:val="left"/>
+      <w:pPr>
+        <w:tabs>
+          <w:tab w:val="num" w:pos="2880"/>
+        </w:tabs>
+        <w:ind w:left="2880" w:hanging="360"/>
+      </w:pPr>
+      <w:rPr>
+        <w:rFonts w:ascii="Wingdings" w:hAnsi="Wingdings" w:hint="default"/>
+        <w:sz w:val="20"/>
+      </w:rPr>
+    </w:lvl>
+    <w:lvl w:ilvl="4" w:tentative="1">
+      <w:start w:val="1"/>
+      <w:numFmt w:val="bullet"/>
+      <w:lvlText w:val=""/>
+      <w:lvlJc w:val="left"/>
+      <w:pPr>
+        <w:tabs>
+          <w:tab w:val="num" w:pos="3600"/>
+        </w:tabs>
+        <w:ind w:left="3600" w:hanging="360"/>
+      </w:pPr>
+      <w:rPr>
+        <w:rFonts w:ascii="Wingdings" w:hAnsi="Wingdings" w:hint="default"/>
+        <w:sz w:val="20"/>
+      </w:rPr>
+    </w:lvl>
+    <w:lvl w:ilvl="5" w:tentative="1">
+      <w:start w:val="1"/>
+      <w:numFmt w:val="bullet"/>
+      <w:lvlText w:val=""/>
+      <w:lvlJc w:val="left"/>
+      <w:pPr>
+        <w:tabs>
+          <w:tab w:val="num" w:pos="4320"/>
+        </w:tabs>
+        <w:ind w:left="4320" w:hanging="360"/>
+      </w:pPr>
+      <w:rPr>
+        <w:rFonts w:ascii="Wingdings" w:hAnsi="Wingdings" w:hint="default"/>
+        <w:sz w:val="20"/>
+      </w:rPr>
+    </w:lvl>
+    <w:lvl w:ilvl="6" w:tentative="1">
+      <w:start w:val="1"/>
+      <w:numFmt w:val="bullet"/>
+      <w:lvlText w:val=""/>
+      <w:lvlJc w:val="left"/>
+      <w:pPr>
+        <w:tabs>
+          <w:tab w:val="num" w:pos="5040"/>
+        </w:tabs>
+        <w:ind w:left="5040" w:hanging="360"/>
+      </w:pPr>
+      <w:rPr>
+        <w:rFonts w:ascii="Wingdings" w:hAnsi="Wingdings" w:hint="default"/>
+        <w:sz w:val="20"/>
+      </w:rPr>
+    </w:lvl>
+    <w:lvl w:ilvl="7" w:tentative="1">
+      <w:start w:val="1"/>
+      <w:numFmt w:val="bullet"/>
+      <w:lvlText w:val=""/>
+      <w:lvlJc w:val="left"/>
+      <w:pPr>
+        <w:tabs>
+          <w:tab w:val="num" w:pos="5760"/>
+        </w:tabs>
+        <w:ind w:left="5760" w:hanging="360"/>
+      </w:pPr>
+      <w:rPr>
+        <w:rFonts w:ascii="Wingdings" w:hAnsi="Wingdings" w:hint="default"/>
+        <w:sz w:val="20"/>
+      </w:rPr>
+    </w:lvl>
+    <w:lvl w:ilvl="8" w:tentative="1">
+      <w:start w:val="1"/>
+      <w:numFmt w:val="bullet"/>
+      <w:lvlText w:val=""/>
+      <w:lvlJc w:val="left"/>
+      <w:pPr>
+        <w:tabs>
+          <w:tab w:val="num" w:pos="6480"/>
+        </w:tabs>
+        <w:ind w:left="6480" w:hanging="360"/>
+      </w:pPr>
+      <w:rPr>
+        <w:rFonts w:ascii="Wingdings" w:hAnsi="Wingdings" w:hint="default"/>
+        <w:sz w:val="20"/>
+      </w:rPr>
+    </w:lvl>
+  </w:abstractNum>
+  <w:abstractNum w:abstractNumId="1" w15:restartNumberingAfterBreak="0">
+    <w:nsid w:val="1E9F6B35"/>
+    <w:multiLevelType w:val="multilevel"/>
+    <w:tmpl w:val="555E83F2"/>
+    <w:lvl w:ilvl="0">
+      <w:start w:val="1"/>
+      <w:numFmt w:val="bullet"/>
+      <w:lvlText w:val=""/>
+      <w:lvlJc w:val="left"/>
+      <w:pPr>
+        <w:tabs>
+          <w:tab w:val="num" w:pos="720"/>
+        </w:tabs>
+        <w:ind w:left="720" w:hanging="360"/>
+      </w:pPr>
+      <w:rPr>
+        <w:rFonts w:ascii="Symbol" w:hAnsi="Symbol" w:hint="default"/>
+        <w:sz w:val="20"/>
+      </w:rPr>
+    </w:lvl>
+    <w:lvl w:ilvl="1" w:tentative="1">
+      <w:start w:val="1"/>
+      <w:numFmt w:val="bullet"/>
+      <w:lvlText w:val="o"/>
+      <w:lvlJc w:val="left"/>
+      <w:pPr>
+        <w:tabs>
+          <w:tab w:val="num" w:pos="1440"/>
+        </w:tabs>
+        <w:ind w:left="1440" w:hanging="360"/>
+      </w:pPr>
+      <w:rPr>
+        <w:rFonts w:ascii="Courier New" w:hAnsi="Courier New" w:hint="default"/>
+        <w:sz w:val="20"/>
+      </w:rPr>
+    </w:lvl>
+    <w:lvl w:ilvl="2" w:tentative="1">
+      <w:start w:val="1"/>
+      <w:numFmt w:val="bullet"/>
+      <w:lvlText w:val=""/>
+      <w:lvlJc w:val="left"/>
+      <w:pPr>
+        <w:tabs>
+          <w:tab w:val="num" w:pos="2160"/>
+        </w:tabs>
+        <w:ind w:left="2160" w:hanging="360"/>
+      </w:pPr>
+      <w:rPr>
+        <w:rFonts w:ascii="Wingdings" w:hAnsi="Wingdings" w:hint="default"/>
+        <w:sz w:val="20"/>
+      </w:rPr>
+    </w:lvl>
+    <w:lvl w:ilvl="3" w:tentative="1">
+      <w:start w:val="1"/>
+      <w:numFmt w:val="bullet"/>
+      <w:lvlText w:val=""/>
+      <w:lvlJc w:val="left"/>
+      <w:pPr>
+        <w:tabs>
+          <w:tab w:val="num" w:pos="2880"/>
+        </w:tabs>
+        <w:ind w:left="2880" w:hanging="360"/>
+      </w:pPr>
+      <w:rPr>
+        <w:rFonts w:ascii="Wingdings" w:hAnsi="Wingdings" w:hint="default"/>
+        <w:sz w:val="20"/>
+      </w:rPr>
+    </w:lvl>
+    <w:lvl w:ilvl="4" w:tentative="1">
+      <w:start w:val="1"/>
+      <w:numFmt w:val="bullet"/>
+      <w:lvlText w:val=""/>
+      <w:lvlJc w:val="left"/>
+      <w:pPr>
+        <w:tabs>
+          <w:tab w:val="num" w:pos="3600"/>
+        </w:tabs>
+        <w:ind w:left="3600" w:hanging="360"/>
+      </w:pPr>
+      <w:rPr>
+        <w:rFonts w:ascii="Wingdings" w:hAnsi="Wingdings" w:hint="default"/>
+        <w:sz w:val="20"/>
+      </w:rPr>
+    </w:lvl>
+    <w:lvl w:ilvl="5" w:tentative="1">
+      <w:start w:val="1"/>
+      <w:numFmt w:val="bullet"/>
+      <w:lvlText w:val=""/>
+      <w:lvlJc w:val="left"/>
+      <w:pPr>
+        <w:tabs>
+          <w:tab w:val="num" w:pos="4320"/>
+        </w:tabs>
+        <w:ind w:left="4320" w:hanging="360"/>
+      </w:pPr>
+      <w:rPr>
+        <w:rFonts w:ascii="Wingdings" w:hAnsi="Wingdings" w:hint="default"/>
+        <w:sz w:val="20"/>
+      </w:rPr>
+    </w:lvl>
+    <w:lvl w:ilvl="6" w:tentative="1">
+      <w:start w:val="1"/>
+      <w:numFmt w:val="bullet"/>
+      <w:lvlText w:val=""/>
+      <w:lvlJc w:val="left"/>
+      <w:pPr>
+        <w:tabs>
+          <w:tab w:val="num" w:pos="5040"/>
+        </w:tabs>
+        <w:ind w:left="5040" w:hanging="360"/>
+      </w:pPr>
+      <w:rPr>
+        <w:rFonts w:ascii="Wingdings" w:hAnsi="Wingdings" w:hint="default"/>
+        <w:sz w:val="20"/>
+      </w:rPr>
+    </w:lvl>
+    <w:lvl w:ilvl="7" w:tentative="1">
+      <w:start w:val="1"/>
+      <w:numFmt w:val="bullet"/>
+      <w:lvlText w:val=""/>
+      <w:lvlJc w:val="left"/>
+      <w:pPr>
+        <w:tabs>
+          <w:tab w:val="num" w:pos="5760"/>
+        </w:tabs>
+        <w:ind w:left="5760" w:hanging="360"/>
+      </w:pPr>
+      <w:rPr>
+        <w:rFonts w:ascii="Wingdings" w:hAnsi="Wingdings" w:hint="default"/>
+        <w:sz w:val="20"/>
+      </w:rPr>
+    </w:lvl>
+    <w:lvl w:ilvl="8" w:tentative="1">
+      <w:start w:val="1"/>
+      <w:numFmt w:val="bullet"/>
+      <w:lvlText w:val=""/>
+      <w:lvlJc w:val="left"/>
+      <w:pPr>
+        <w:tabs>
+          <w:tab w:val="num" w:pos="6480"/>
+        </w:tabs>
+        <w:ind w:left="6480" w:hanging="360"/>
+      </w:pPr>
+      <w:rPr>
+        <w:rFonts w:ascii="Wingdings" w:hAnsi="Wingdings" w:hint="default"/>
+        <w:sz w:val="20"/>
+      </w:rPr>
+    </w:lvl>
+  </w:abstractNum>
+  <w:abstractNum w:abstractNumId="2" w15:restartNumberingAfterBreak="0">
+    <w:nsid w:val="32E65789"/>
+    <w:multiLevelType w:val="multilevel"/>
+    <w:tmpl w:val="B6C89B0E"/>
+    <w:lvl w:ilvl="0">
+      <w:start w:val="1"/>
+      <w:numFmt w:val="bullet"/>
+      <w:lvlText w:val=""/>
+      <w:lvlJc w:val="left"/>
+      <w:pPr>
+        <w:tabs>
+          <w:tab w:val="num" w:pos="720"/>
+        </w:tabs>
+        <w:ind w:left="720" w:hanging="360"/>
+      </w:pPr>
+      <w:rPr>
+        <w:rFonts w:ascii="Symbol" w:hAnsi="Symbol" w:hint="default"/>
+        <w:sz w:val="20"/>
+      </w:rPr>
+    </w:lvl>
+    <w:lvl w:ilvl="1" w:tentative="1">
+      <w:start w:val="1"/>
+      <w:numFmt w:val="bullet"/>
+      <w:lvlText w:val="o"/>
+      <w:lvlJc w:val="left"/>
+      <w:pPr>
+        <w:tabs>
+          <w:tab w:val="num" w:pos="1440"/>
+        </w:tabs>
+        <w:ind w:left="1440" w:hanging="360"/>
+      </w:pPr>
+      <w:rPr>
+        <w:rFonts w:ascii="Courier New" w:hAnsi="Courier New" w:hint="default"/>
+        <w:sz w:val="20"/>
+      </w:rPr>
+    </w:lvl>
+    <w:lvl w:ilvl="2" w:tentative="1">
+      <w:start w:val="1"/>
+      <w:numFmt w:val="bullet"/>
+      <w:lvlText w:val=""/>
+      <w:lvlJc w:val="left"/>
+      <w:pPr>
+        <w:tabs>
+          <w:tab w:val="num" w:pos="2160"/>
+        </w:tabs>
+        <w:ind w:left="2160" w:hanging="360"/>
+      </w:pPr>
+      <w:rPr>
+        <w:rFonts w:ascii="Wingdings" w:hAnsi="Wingdings" w:hint="default"/>
+        <w:sz w:val="20"/>
+      </w:rPr>
+    </w:lvl>
+    <w:lvl w:ilvl="3" w:tentative="1">
+      <w:start w:val="1"/>
+      <w:numFmt w:val="bullet"/>
+      <w:lvlText w:val=""/>
+      <w:lvlJc w:val="left"/>
+      <w:pPr>
+        <w:tabs>
+          <w:tab w:val="num" w:pos="2880"/>
+        </w:tabs>
+        <w:ind w:left="2880" w:hanging="360"/>
+      </w:pPr>
+      <w:rPr>
+        <w:rFonts w:ascii="Wingdings" w:hAnsi="Wingdings" w:hint="default"/>
+        <w:sz w:val="20"/>
+      </w:rPr>
+    </w:lvl>
+    <w:lvl w:ilvl="4" w:tentative="1">
+      <w:start w:val="1"/>
+      <w:numFmt w:val="bullet"/>
+      <w:lvlText w:val=""/>
+      <w:lvlJc w:val="left"/>
+      <w:pPr>
+        <w:tabs>
+          <w:tab w:val="num" w:pos="3600"/>
+        </w:tabs>
+        <w:ind w:left="3600" w:hanging="360"/>
+      </w:pPr>
+      <w:rPr>
+        <w:rFonts w:ascii="Wingdings" w:hAnsi="Wingdings" w:hint="default"/>
+        <w:sz w:val="20"/>
+      </w:rPr>
+    </w:lvl>
+    <w:lvl w:ilvl="5" w:tentative="1">
+      <w:start w:val="1"/>
+      <w:numFmt w:val="bullet"/>
+      <w:lvlText w:val=""/>
+      <w:lvlJc w:val="left"/>
+      <w:pPr>
+        <w:tabs>
+          <w:tab w:val="num" w:pos="4320"/>
+        </w:tabs>
+        <w:ind w:left="4320" w:hanging="360"/>
+      </w:pPr>
+      <w:rPr>
+        <w:rFonts w:ascii="Wingdings" w:hAnsi="Wingdings" w:hint="default"/>
+        <w:sz w:val="20"/>
+      </w:rPr>
+    </w:lvl>
+    <w:lvl w:ilvl="6" w:tentative="1">
+      <w:start w:val="1"/>
+      <w:numFmt w:val="bullet"/>
+      <w:lvlText w:val=""/>
+      <w:lvlJc w:val="left"/>
+      <w:pPr>
+        <w:tabs>
+          <w:tab w:val="num" w:pos="5040"/>
+        </w:tabs>
+        <w:ind w:left="5040" w:hanging="360"/>
+      </w:pPr>
+      <w:rPr>
+        <w:rFonts w:ascii="Wingdings" w:hAnsi="Wingdings" w:hint="default"/>
+        <w:sz w:val="20"/>
+      </w:rPr>
+    </w:lvl>
+    <w:lvl w:ilvl="7" w:tentative="1">
+      <w:start w:val="1"/>
+      <w:numFmt w:val="bullet"/>
+      <w:lvlText w:val=""/>
+      <w:lvlJc w:val="left"/>
+      <w:pPr>
+        <w:tabs>
+          <w:tab w:val="num" w:pos="5760"/>
+        </w:tabs>
+        <w:ind w:left="5760" w:hanging="360"/>
+      </w:pPr>
+      <w:rPr>
+        <w:rFonts w:ascii="Wingdings" w:hAnsi="Wingdings" w:hint="default"/>
+        <w:sz w:val="20"/>
+      </w:rPr>
+    </w:lvl>
+    <w:lvl w:ilvl="8" w:tentative="1">
+      <w:start w:val="1"/>
+      <w:numFmt w:val="bullet"/>
+      <w:lvlText w:val=""/>
+      <w:lvlJc w:val="left"/>
+      <w:pPr>
+        <w:tabs>
+          <w:tab w:val="num" w:pos="6480"/>
+        </w:tabs>
+        <w:ind w:left="6480" w:hanging="360"/>
+      </w:pPr>
+      <w:rPr>
+        <w:rFonts w:ascii="Wingdings" w:hAnsi="Wingdings" w:hint="default"/>
+        <w:sz w:val="20"/>
+      </w:rPr>
+    </w:lvl>
+  </w:abstractNum>
+  <w:abstractNum w:abstractNumId="3" w15:restartNumberingAfterBreak="0">
+    <w:nsid w:val="3E4C1887"/>
+    <w:multiLevelType w:val="multilevel"/>
+    <w:tmpl w:val="50D43C54"/>
+    <w:lvl w:ilvl="0">
+      <w:start w:val="1"/>
+      <w:numFmt w:val="bullet"/>
+      <w:lvlText w:val=""/>
+      <w:lvlJc w:val="left"/>
+      <w:pPr>
+        <w:tabs>
+          <w:tab w:val="num" w:pos="720"/>
+        </w:tabs>
+        <w:ind w:left="720" w:hanging="360"/>
+      </w:pPr>
+      <w:rPr>
+        <w:rFonts w:ascii="Symbol" w:hAnsi="Symbol" w:hint="default"/>
+        <w:sz w:val="20"/>
+      </w:rPr>
+    </w:lvl>
+    <w:lvl w:ilvl="1" w:tentative="1">
+      <w:start w:val="1"/>
+      <w:numFmt w:val="bullet"/>
+      <w:lvlText w:val="o"/>
+      <w:lvlJc w:val="left"/>
+      <w:pPr>
+        <w:tabs>
+          <w:tab w:val="num" w:pos="1440"/>
+        </w:tabs>
+        <w:ind w:left="1440" w:hanging="360"/>
+      </w:pPr>
+      <w:rPr>
+        <w:rFonts w:ascii="Courier New" w:hAnsi="Courier New" w:hint="default"/>
+        <w:sz w:val="20"/>
+      </w:rPr>
+    </w:lvl>
+    <w:lvl w:ilvl="2" w:tentative="1">
+      <w:start w:val="1"/>
+      <w:numFmt w:val="bullet"/>
+      <w:lvlText w:val=""/>
+      <w:lvlJc w:val="left"/>
+      <w:pPr>
+        <w:tabs>
+          <w:tab w:val="num" w:pos="2160"/>
+        </w:tabs>
+        <w:ind w:left="2160" w:hanging="360"/>
+      </w:pPr>
+      <w:rPr>
+        <w:rFonts w:ascii="Wingdings" w:hAnsi="Wingdings" w:hint="default"/>
+        <w:sz w:val="20"/>
+      </w:rPr>
+    </w:lvl>
+    <w:lvl w:ilvl="3" w:tentative="1">
+      <w:start w:val="1"/>
+      <w:numFmt w:val="bullet"/>
+      <w:lvlText w:val=""/>
+      <w:lvlJc w:val="left"/>
+      <w:pPr>
+        <w:tabs>
+          <w:tab w:val="num" w:pos="2880"/>
+        </w:tabs>
+        <w:ind w:left="2880" w:hanging="360"/>
+      </w:pPr>
+      <w:rPr>
+        <w:rFonts w:ascii="Wingdings" w:hAnsi="Wingdings" w:hint="default"/>
+        <w:sz w:val="20"/>
+      </w:rPr>
+    </w:lvl>
+    <w:lvl w:ilvl="4" w:tentative="1">
+      <w:start w:val="1"/>
+      <w:numFmt w:val="bullet"/>
+      <w:lvlText w:val=""/>
+      <w:lvlJc w:val="left"/>
+      <w:pPr>
+        <w:tabs>
+          <w:tab w:val="num" w:pos="3600"/>
+        </w:tabs>
+        <w:ind w:left="3600" w:hanging="360"/>
+      </w:pPr>
+      <w:rPr>
+        <w:rFonts w:ascii="Wingdings" w:hAnsi="Wingdings" w:hint="default"/>
+        <w:sz w:val="20"/>
+      </w:rPr>
+    </w:lvl>
+    <w:lvl w:ilvl="5" w:tentative="1">
+      <w:start w:val="1"/>
+      <w:numFmt w:val="bullet"/>
+      <w:lvlText w:val=""/>
+      <w:lvlJc w:val="left"/>
+      <w:pPr>
+        <w:tabs>
+          <w:tab w:val="num" w:pos="4320"/>
+        </w:tabs>
+        <w:ind w:left="4320" w:hanging="360"/>
+      </w:pPr>
+      <w:rPr>
+        <w:rFonts w:ascii="Wingdings" w:hAnsi="Wingdings" w:hint="default"/>
+        <w:sz w:val="20"/>
+      </w:rPr>
+    </w:lvl>
+    <w:lvl w:ilvl="6" w:tentative="1">
+      <w:start w:val="1"/>
+      <w:numFmt w:val="bullet"/>
+      <w:lvlText w:val=""/>
+      <w:lvlJc w:val="left"/>
+      <w:pPr>
+        <w:tabs>
+          <w:tab w:val="num" w:pos="5040"/>
+        </w:tabs>
+        <w:ind w:left="5040" w:hanging="360"/>
+      </w:pPr>
+      <w:rPr>
+        <w:rFonts w:ascii="Wingdings" w:hAnsi="Wingdings" w:hint="default"/>
+        <w:sz w:val="20"/>
+      </w:rPr>
+    </w:lvl>
+    <w:lvl w:ilvl="7" w:tentative="1">
+      <w:start w:val="1"/>
+      <w:numFmt w:val="bullet"/>
+      <w:lvlText w:val=""/>
+      <w:lvlJc w:val="left"/>
+      <w:pPr>
+        <w:tabs>
+          <w:tab w:val="num" w:pos="5760"/>
+        </w:tabs>
+        <w:ind w:left="5760" w:hanging="360"/>
+      </w:pPr>
+      <w:rPr>
+        <w:rFonts w:ascii="Wingdings" w:hAnsi="Wingdings" w:hint="default"/>
+        <w:sz w:val="20"/>
+      </w:rPr>
+    </w:lvl>
+    <w:lvl w:ilvl="8" w:tentative="1">
+      <w:start w:val="1"/>
+      <w:numFmt w:val="bullet"/>
+      <w:lvlText w:val=""/>
+      <w:lvlJc w:val="left"/>
+      <w:pPr>
+        <w:tabs>
+          <w:tab w:val="num" w:pos="6480"/>
+        </w:tabs>
+        <w:ind w:left="6480" w:hanging="360"/>
+      </w:pPr>
+      <w:rPr>
+        <w:rFonts w:ascii="Wingdings" w:hAnsi="Wingdings" w:hint="default"/>
+        <w:sz w:val="20"/>
+      </w:rPr>
+    </w:lvl>
+  </w:abstractNum>
+  <w:abstractNum w:abstractNumId="4" w15:restartNumberingAfterBreak="0">
+    <w:nsid w:val="5B2148DE"/>
+    <w:multiLevelType w:val="multilevel"/>
+    <w:tmpl w:val="5D3430D0"/>
+    <w:lvl w:ilvl="0">
+      <w:start w:val="1"/>
+      <w:numFmt w:val="bullet"/>
+      <w:lvlText w:val=""/>
+      <w:lvlJc w:val="left"/>
+      <w:pPr>
+        <w:tabs>
+          <w:tab w:val="num" w:pos="720"/>
+        </w:tabs>
+        <w:ind w:left="720" w:hanging="360"/>
+      </w:pPr>
+      <w:rPr>
+        <w:rFonts w:ascii="Symbol" w:hAnsi="Symbol" w:hint="default"/>
+        <w:sz w:val="20"/>
+      </w:rPr>
+    </w:lvl>
+    <w:lvl w:ilvl="1" w:tentative="1">
+      <w:start w:val="1"/>
+      <w:numFmt w:val="bullet"/>
+      <w:lvlText w:val="o"/>
+      <w:lvlJc w:val="left"/>
+      <w:pPr>
+        <w:tabs>
+          <w:tab w:val="num" w:pos="1440"/>
+        </w:tabs>
+        <w:ind w:left="1440" w:hanging="360"/>
+      </w:pPr>
+      <w:rPr>
+        <w:rFonts w:ascii="Courier New" w:hAnsi="Courier New" w:hint="default"/>
+        <w:sz w:val="20"/>
+      </w:rPr>
+    </w:lvl>
+    <w:lvl w:ilvl="2" w:tentative="1">
+      <w:start w:val="1"/>
+      <w:numFmt w:val="bullet"/>
+      <w:lvlText w:val=""/>
+      <w:lvlJc w:val="left"/>
+      <w:pPr>
+        <w:tabs>
+          <w:tab w:val="num" w:pos="2160"/>
+        </w:tabs>
+        <w:ind w:left="2160" w:hanging="360"/>
+      </w:pPr>
+      <w:rPr>
+        <w:rFonts w:ascii="Wingdings" w:hAnsi="Wingdings" w:hint="default"/>
+        <w:sz w:val="20"/>
+      </w:rPr>
+    </w:lvl>
+    <w:lvl w:ilvl="3" w:tentative="1">
+      <w:start w:val="1"/>
+      <w:numFmt w:val="bullet"/>
+      <w:lvlText w:val=""/>
+      <w:lvlJc w:val="left"/>
+      <w:pPr>
+        <w:tabs>
+          <w:tab w:val="num" w:pos="2880"/>
+        </w:tabs>
+        <w:ind w:left="2880" w:hanging="360"/>
+      </w:pPr>
+      <w:rPr>
+        <w:rFonts w:ascii="Wingdings" w:hAnsi="Wingdings" w:hint="default"/>
+        <w:sz w:val="20"/>
+      </w:rPr>
+    </w:lvl>
+    <w:lvl w:ilvl="4" w:tentative="1">
+      <w:start w:val="1"/>
+      <w:numFmt w:val="bullet"/>
+      <w:lvlText w:val=""/>
+      <w:lvlJc w:val="left"/>
+      <w:pPr>
+        <w:tabs>
+          <w:tab w:val="num" w:pos="3600"/>
+        </w:tabs>
+        <w:ind w:left="3600" w:hanging="360"/>
+      </w:pPr>
+      <w:rPr>
+        <w:rFonts w:ascii="Wingdings" w:hAnsi="Wingdings" w:hint="default"/>
+        <w:sz w:val="20"/>
+      </w:rPr>
+    </w:lvl>
+    <w:lvl w:ilvl="5" w:tentative="1">
+      <w:start w:val="1"/>
+      <w:numFmt w:val="bullet"/>
+      <w:lvlText w:val=""/>
+      <w:lvlJc w:val="left"/>
+      <w:pPr>
+        <w:tabs>
+          <w:tab w:val="num" w:pos="4320"/>
+        </w:tabs>
+        <w:ind w:left="4320" w:hanging="360"/>
+      </w:pPr>
+      <w:rPr>
+        <w:rFonts w:ascii="Wingdings" w:hAnsi="Wingdings" w:hint="default"/>
+        <w:sz w:val="20"/>
+      </w:rPr>
+    </w:lvl>
+    <w:lvl w:ilvl="6" w:tentative="1">
+      <w:start w:val="1"/>
+      <w:numFmt w:val="bullet"/>
+      <w:lvlText w:val=""/>
+      <w:lvlJc w:val="left"/>
+      <w:pPr>
+        <w:tabs>
+          <w:tab w:val="num" w:pos="5040"/>
+        </w:tabs>
+        <w:ind w:left="5040" w:hanging="360"/>
+      </w:pPr>
+      <w:rPr>
+        <w:rFonts w:ascii="Wingdings" w:hAnsi="Wingdings" w:hint="default"/>
+        <w:sz w:val="20"/>
+      </w:rPr>
+    </w:lvl>
+    <w:lvl w:ilvl="7" w:tentative="1">
+      <w:start w:val="1"/>
+      <w:numFmt w:val="bullet"/>
+      <w:lvlText w:val=""/>
+      <w:lvlJc w:val="left"/>
+      <w:pPr>
+        <w:tabs>
+          <w:tab w:val="num" w:pos="5760"/>
+        </w:tabs>
+        <w:ind w:left="5760" w:hanging="360"/>
+      </w:pPr>
+      <w:rPr>
+        <w:rFonts w:ascii="Wingdings" w:hAnsi="Wingdings" w:hint="default"/>
+        <w:sz w:val="20"/>
+      </w:rPr>
+    </w:lvl>
+    <w:lvl w:ilvl="8" w:tentative="1">
+      <w:start w:val="1"/>
+      <w:numFmt w:val="bullet"/>
+      <w:lvlText w:val=""/>
+      <w:lvlJc w:val="left"/>
+      <w:pPr>
+        <w:tabs>
+          <w:tab w:val="num" w:pos="6480"/>
+        </w:tabs>
+        <w:ind w:left="6480" w:hanging="360"/>
+      </w:pPr>
+      <w:rPr>
+        <w:rFonts w:ascii="Wingdings" w:hAnsi="Wingdings" w:hint="default"/>
+        <w:sz w:val="20"/>
+      </w:rPr>
+    </w:lvl>
+  </w:abstractNum>
+  <w:abstractNum w:abstractNumId="5" w15:restartNumberingAfterBreak="0">
+    <w:nsid w:val="651E72CF"/>
+    <w:multiLevelType w:val="multilevel"/>
+    <w:tmpl w:val="884C4AB8"/>
+    <w:lvl w:ilvl="0">
+      <w:start w:val="1"/>
+      <w:numFmt w:val="bullet"/>
+      <w:lvlText w:val=""/>
+      <w:lvlJc w:val="left"/>
+      <w:pPr>
+        <w:tabs>
+          <w:tab w:val="num" w:pos="720"/>
+        </w:tabs>
+        <w:ind w:left="720" w:hanging="360"/>
+      </w:pPr>
+      <w:rPr>
+        <w:rFonts w:ascii="Symbol" w:hAnsi="Symbol" w:hint="default"/>
+        <w:sz w:val="20"/>
+      </w:rPr>
+    </w:lvl>
+    <w:lvl w:ilvl="1" w:tentative="1">
+      <w:start w:val="1"/>
+      <w:numFmt w:val="bullet"/>
+      <w:lvlText w:val="o"/>
+      <w:lvlJc w:val="left"/>
+      <w:pPr>
+        <w:tabs>
+          <w:tab w:val="num" w:pos="1440"/>
+        </w:tabs>
+        <w:ind w:left="1440" w:hanging="360"/>
+      </w:pPr>
+      <w:rPr>
+        <w:rFonts w:ascii="Courier New" w:hAnsi="Courier New" w:hint="default"/>
+        <w:sz w:val="20"/>
+      </w:rPr>
+    </w:lvl>
+    <w:lvl w:ilvl="2" w:tentative="1">
+      <w:start w:val="1"/>
+      <w:numFmt w:val="bullet"/>
+      <w:lvlText w:val=""/>
+      <w:lvlJc w:val="left"/>
+      <w:pPr>
+        <w:tabs>
+          <w:tab w:val="num" w:pos="2160"/>
+        </w:tabs>
+        <w:ind w:left="2160" w:hanging="360"/>
+      </w:pPr>
+      <w:rPr>
+        <w:rFonts w:ascii="Wingdings" w:hAnsi="Wingdings" w:hint="default"/>
+        <w:sz w:val="20"/>
+      </w:rPr>
+    </w:lvl>
+    <w:lvl w:ilvl="3" w:tentative="1">
+      <w:start w:val="1"/>
+      <w:numFmt w:val="bullet"/>
+      <w:lvlText w:val=""/>
+      <w:lvlJc w:val="left"/>
+      <w:pPr>
+        <w:tabs>
+          <w:tab w:val="num" w:pos="2880"/>
+        </w:tabs>
+        <w:ind w:left="2880" w:hanging="360"/>
+      </w:pPr>
+      <w:rPr>
+        <w:rFonts w:ascii="Wingdings" w:hAnsi="Wingdings" w:hint="default"/>
+        <w:sz w:val="20"/>
+      </w:rPr>
+    </w:lvl>
+    <w:lvl w:ilvl="4" w:tentative="1">
+      <w:start w:val="1"/>
+      <w:numFmt w:val="bullet"/>
+      <w:lvlText w:val=""/>
+      <w:lvlJc w:val="left"/>
+      <w:pPr>
+        <w:tabs>
+          <w:tab w:val="num" w:pos="3600"/>
+        </w:tabs>
+        <w:ind w:left="3600" w:hanging="360"/>
+      </w:pPr>
+      <w:rPr>
+        <w:rFonts w:ascii="Wingdings" w:hAnsi="Wingdings" w:hint="default"/>
+        <w:sz w:val="20"/>
+      </w:rPr>
+    </w:lvl>
+    <w:lvl w:ilvl="5" w:tentative="1">
+      <w:start w:val="1"/>
+      <w:numFmt w:val="bullet"/>
+      <w:lvlText w:val=""/>
+      <w:lvlJc w:val="left"/>
+      <w:pPr>
+        <w:tabs>
+          <w:tab w:val="num" w:pos="4320"/>
+        </w:tabs>
+        <w:ind w:left="4320" w:hanging="360"/>
+      </w:pPr>
+      <w:rPr>
+        <w:rFonts w:ascii="Wingdings" w:hAnsi="Wingdings" w:hint="default"/>
+        <w:sz w:val="20"/>
+      </w:rPr>
+    </w:lvl>
+    <w:lvl w:ilvl="6" w:tentative="1">
+      <w:start w:val="1"/>
+      <w:numFmt w:val="bullet"/>
+      <w:lvlText w:val=""/>
+      <w:lvlJc w:val="left"/>
+      <w:pPr>
+        <w:tabs>
+          <w:tab w:val="num" w:pos="5040"/>
+        </w:tabs>
+        <w:ind w:left="5040" w:hanging="360"/>
+      </w:pPr>
+      <w:rPr>
+        <w:rFonts w:ascii="Wingdings" w:hAnsi="Wingdings" w:hint="default"/>
+        <w:sz w:val="20"/>
+      </w:rPr>
+    </w:lvl>
+    <w:lvl w:ilvl="7" w:tentative="1">
+      <w:start w:val="1"/>
+      <w:numFmt w:val="bullet"/>
+      <w:lvlText w:val=""/>
+      <w:lvlJc w:val="left"/>
+      <w:pPr>
+        <w:tabs>
+          <w:tab w:val="num" w:pos="5760"/>
+        </w:tabs>
+        <w:ind w:left="5760" w:hanging="360"/>
+      </w:pPr>
+      <w:rPr>
+        <w:rFonts w:ascii="Wingdings" w:hAnsi="Wingdings" w:hint="default"/>
+        <w:sz w:val="20"/>
+      </w:rPr>
+    </w:lvl>
+    <w:lvl w:ilvl="8" w:tentative="1">
+      <w:start w:val="1"/>
+      <w:numFmt w:val="bullet"/>
+      <w:lvlText w:val=""/>
+      <w:lvlJc w:val="left"/>
+      <w:pPr>
+        <w:tabs>
+          <w:tab w:val="num" w:pos="6480"/>
+        </w:tabs>
+        <w:ind w:left="6480" w:hanging="360"/>
+      </w:pPr>
+      <w:rPr>
+        <w:rFonts w:ascii="Wingdings" w:hAnsi="Wingdings" w:hint="default"/>
+        <w:sz w:val="20"/>
+      </w:rPr>
+    </w:lvl>
+  </w:abstractNum>
+  <w:abstractNum w:abstractNumId="6" w15:restartNumberingAfterBreak="0">
+    <w:nsid w:val="761543EA"/>
+    <w:multiLevelType w:val="multilevel"/>
+    <w:tmpl w:val="5FB87E96"/>
+    <w:lvl w:ilvl="0">
+      <w:start w:val="1"/>
+      <w:numFmt w:val="bullet"/>
+      <w:lvlText w:val=""/>
+      <w:lvlJc w:val="left"/>
+      <w:pPr>
+        <w:tabs>
+          <w:tab w:val="num" w:pos="720"/>
+        </w:tabs>
+        <w:ind w:left="720" w:hanging="360"/>
+      </w:pPr>
+      <w:rPr>
+        <w:rFonts w:ascii="Symbol" w:hAnsi="Symbol" w:hint="default"/>
+        <w:sz w:val="20"/>
+      </w:rPr>
+    </w:lvl>
+    <w:lvl w:ilvl="1" w:tentative="1">
+      <w:start w:val="1"/>
+      <w:numFmt w:val="bullet"/>
+      <w:lvlText w:val="o"/>
+      <w:lvlJc w:val="left"/>
+      <w:pPr>
+        <w:tabs>
+          <w:tab w:val="num" w:pos="1440"/>
+        </w:tabs>
+        <w:ind w:left="1440" w:hanging="360"/>
+      </w:pPr>
+      <w:rPr>
+        <w:rFonts w:ascii="Courier New" w:hAnsi="Courier New" w:hint="default"/>
+        <w:sz w:val="20"/>
+      </w:rPr>
+    </w:lvl>
+    <w:lvl w:ilvl="2" w:tentative="1">
+      <w:start w:val="1"/>
+      <w:numFmt w:val="bullet"/>
+      <w:lvlText w:val=""/>
+      <w:lvlJc w:val="left"/>
+      <w:pPr>
+        <w:tabs>
+          <w:tab w:val="num" w:pos="2160"/>
+        </w:tabs>
+        <w:ind w:left="2160" w:hanging="360"/>
+      </w:pPr>
+      <w:rPr>
+        <w:rFonts w:ascii="Wingdings" w:hAnsi="Wingdings" w:hint="default"/>
+        <w:sz w:val="20"/>
+      </w:rPr>
+    </w:lvl>
+    <w:lvl w:ilvl="3" w:tentative="1">
+      <w:start w:val="1"/>
+      <w:numFmt w:val="bullet"/>
+      <w:lvlText w:val=""/>
+      <w:lvlJc w:val="left"/>
+      <w:pPr>
+        <w:tabs>
+          <w:tab w:val="num" w:pos="2880"/>
+        </w:tabs>
+        <w:ind w:left="2880" w:hanging="360"/>
+      </w:pPr>
+      <w:rPr>
+        <w:rFonts w:ascii="Wingdings" w:hAnsi="Wingdings" w:hint="default"/>
+        <w:sz w:val="20"/>
+      </w:rPr>
+    </w:lvl>
+    <w:lvl w:ilvl="4" w:tentative="1">
+      <w:start w:val="1"/>
+      <w:numFmt w:val="bullet"/>
+      <w:lvlText w:val=""/>
+      <w:lvlJc w:val="left"/>
+      <w:pPr>
+        <w:tabs>
+          <w:tab w:val="num" w:pos="3600"/>
+        </w:tabs>
+        <w:ind w:left="3600" w:hanging="360"/>
+      </w:pPr>
+      <w:rPr>
+        <w:rFonts w:ascii="Wingdings" w:hAnsi="Wingdings" w:hint="default"/>
+        <w:sz w:val="20"/>
+      </w:rPr>
+    </w:lvl>
+    <w:lvl w:ilvl="5" w:tentative="1">
+      <w:start w:val="1"/>
+      <w:numFmt w:val="bullet"/>
+      <w:lvlText w:val=""/>
+      <w:lvlJc w:val="left"/>
+      <w:pPr>
+        <w:tabs>
+          <w:tab w:val="num" w:pos="4320"/>
+        </w:tabs>
+        <w:ind w:left="4320" w:hanging="360"/>
+      </w:pPr>
+      <w:rPr>
+        <w:rFonts w:ascii="Wingdings" w:hAnsi="Wingdings" w:hint="default"/>
+        <w:sz w:val="20"/>
+      </w:rPr>
+    </w:lvl>
+    <w:lvl w:ilvl="6" w:tentative="1">
+      <w:start w:val="1"/>
+      <w:numFmt w:val="bullet"/>
+      <w:lvlText w:val=""/>
+      <w:lvlJc w:val="left"/>
+      <w:pPr>
+        <w:tabs>
+          <w:tab w:val="num" w:pos="5040"/>
+        </w:tabs>
+        <w:ind w:left="5040" w:hanging="360"/>
+      </w:pPr>
+      <w:rPr>
+        <w:rFonts w:ascii="Wingdings" w:hAnsi="Wingdings" w:hint="default"/>
+        <w:sz w:val="20"/>
+      </w:rPr>
+    </w:lvl>
+    <w:lvl w:ilvl="7" w:tentative="1">
+      <w:start w:val="1"/>
+      <w:numFmt w:val="bullet"/>
+      <w:lvlText w:val=""/>
+      <w:lvlJc w:val="left"/>
+      <w:pPr>
+        <w:tabs>
+          <w:tab w:val="num" w:pos="5760"/>
+        </w:tabs>
+        <w:ind w:left="5760" w:hanging="360"/>
+      </w:pPr>
+      <w:rPr>
+        <w:rFonts w:ascii="Wingdings" w:hAnsi="Wingdings" w:hint="default"/>
+        <w:sz w:val="20"/>
+      </w:rPr>
+    </w:lvl>
+    <w:lvl w:ilvl="8" w:tentative="1">
+      <w:start w:val="1"/>
+      <w:numFmt w:val="bullet"/>
+      <w:lvlText w:val=""/>
+      <w:lvlJc w:val="left"/>
+      <w:pPr>
+        <w:tabs>
+          <w:tab w:val="num" w:pos="6480"/>
+        </w:tabs>
+        <w:ind w:left="6480" w:hanging="360"/>
+      </w:pPr>
+      <w:rPr>
+        <w:rFonts w:ascii="Wingdings" w:hAnsi="Wingdings" w:hint="default"/>
+        <w:sz w:val="20"/>
+      </w:rPr>
+    </w:lvl>
+  </w:abstractNum>
+  <w:num w:numId="1" w16cid:durableId="2008972027">
+    <w:abstractNumId w:val="5"/>
+  </w:num>
+  <w:num w:numId="2" w16cid:durableId="107434827">
+    <w:abstractNumId w:val="2"/>
+  </w:num>
+  <w:num w:numId="3" w16cid:durableId="1441531208">
+    <w:abstractNumId w:val="0"/>
+  </w:num>
+  <w:num w:numId="4" w16cid:durableId="1498954800">
+    <w:abstractNumId w:val="6"/>
+  </w:num>
+  <w:num w:numId="5" w16cid:durableId="85924737">
+    <w:abstractNumId w:val="4"/>
+  </w:num>
+  <w:num w:numId="6" w16cid:durableId="1601599079">
+    <w:abstractNumId w:val="3"/>
+  </w:num>
+  <w:num w:numId="7" w16cid:durableId="1117136819">
+    <w:abstractNumId w:val="1"/>
+  </w:num>
+</w:numbering>
 </file>
 
 <file path=word/styles.xml><?xml version="1.0" encoding="utf-8"?>

</xml_diff>